<commit_message>
Agregado algunos terminos al Glosario
Agregue los acronimos que use, CU, DCU, Req
</commit_message>
<xml_diff>
--- a/Requerimientos/Glosario/Glosario.docx
+++ b/Requerimientos/Glosario/Glosario.docx
@@ -1,6 +1,6 @@
 
 <file path=word/document.xml><?xml version="1.0" encoding="utf-8"?>
-<w:document xmlns:wpc="http://schemas.microsoft.com/office/word/2010/wordprocessingCanvas" xmlns:mc="http://schemas.openxmlformats.org/markup-compatibility/2006" xmlns:o="urn:schemas-microsoft-com:office:office" xmlns:r="http://schemas.openxmlformats.org/officeDocument/2006/relationships" xmlns:m="http://schemas.openxmlformats.org/officeDocument/2006/math" xmlns:v="urn:schemas-microsoft-com:vml" xmlns:wp14="http://schemas.microsoft.com/office/word/2010/wordprocessingDrawing" xmlns:wp="http://schemas.openxmlformats.org/drawingml/2006/wordprocessingDrawing" xmlns:w10="urn:schemas-microsoft-com:office:word" xmlns:w="http://schemas.openxmlformats.org/wordprocessingml/2006/main" xmlns:w14="http://schemas.microsoft.com/office/word/2010/wordml" xmlns:w15="http://schemas.microsoft.com/office/word/2012/wordml" xmlns:wpg="http://schemas.microsoft.com/office/word/2010/wordprocessingGroup" xmlns:wpi="http://schemas.microsoft.com/office/word/2010/wordprocessingInk" xmlns:wne="http://schemas.microsoft.com/office/word/2006/wordml" xmlns:wps="http://schemas.microsoft.com/office/word/2010/wordprocessingShape" mc:Ignorable="w14 w15 wp14">
+<w:document xmlns:wpc="http://schemas.microsoft.com/office/word/2010/wordprocessingCanvas" xmlns:mc="http://schemas.openxmlformats.org/markup-compatibility/2006" xmlns:o="urn:schemas-microsoft-com:office:office" xmlns:r="http://schemas.openxmlformats.org/officeDocument/2006/relationships" xmlns:m="http://schemas.openxmlformats.org/officeDocument/2006/math" xmlns:v="urn:schemas-microsoft-com:vml" xmlns:wp14="http://schemas.microsoft.com/office/word/2010/wordprocessingDrawing" xmlns:wp="http://schemas.openxmlformats.org/drawingml/2006/wordprocessingDrawing" xmlns:w10="urn:schemas-microsoft-com:office:word" xmlns:w="http://schemas.openxmlformats.org/wordprocessingml/2006/main" xmlns:w14="http://schemas.microsoft.com/office/word/2010/wordml" xmlns:wpg="http://schemas.microsoft.com/office/word/2010/wordprocessingGroup" xmlns:wpi="http://schemas.microsoft.com/office/word/2010/wordprocessingInk" xmlns:wne="http://schemas.microsoft.com/office/word/2006/wordml" xmlns:wps="http://schemas.microsoft.com/office/word/2010/wordprocessingShape" mc:Ignorable="w14 wp14">
   <w:body>
     <w:sdt>
       <w:sdtPr>
@@ -68,7 +68,7 @@
                                     </pic:cNvPicPr>
                                   </pic:nvPicPr>
                                   <pic:blipFill>
-                                    <a:blip r:embed="rId9">
+                                    <a:blip r:embed="rId10">
                                       <a:extLst>
                                         <a:ext uri="{28A0092B-C50C-407E-A947-70E740481C1C}">
                                           <a14:useLocalDpi xmlns:a14="http://schemas.microsoft.com/office/drawing/2010/main" val="0"/>
@@ -378,7 +378,7 @@
                                         </pic:cNvPicPr>
                                       </pic:nvPicPr>
                                       <pic:blipFill>
-                                        <a:blip r:embed="rId9">
+                                        <a:blip r:embed="rId10">
                                           <a:extLst>
                                             <a:ext uri="{28A0092B-C50C-407E-A947-70E740481C1C}">
                                               <a14:useLocalDpi xmlns:a14="http://schemas.microsoft.com/office/drawing/2010/main" val="0"/>
@@ -448,7 +448,7 @@
                                       </pic:cNvPicPr>
                                     </pic:nvPicPr>
                                     <pic:blipFill>
-                                      <a:blip r:embed="rId10">
+                                      <a:blip r:embed="rId11">
                                         <a:extLst>
                                           <a:ext uri="{28A0092B-C50C-407E-A947-70E740481C1C}">
                                             <a14:useLocalDpi xmlns:a14="http://schemas.microsoft.com/office/drawing/2010/main" val="0"/>
@@ -531,7 +531,7 @@
                                     </pic:cNvPicPr>
                                   </pic:nvPicPr>
                                   <pic:blipFill>
-                                    <a:blip r:embed="rId10">
+                                    <a:blip r:embed="rId11">
                                       <a:extLst>
                                         <a:ext uri="{28A0092B-C50C-407E-A947-70E740481C1C}">
                                           <a14:useLocalDpi xmlns:a14="http://schemas.microsoft.com/office/drawing/2010/main" val="0"/>
@@ -606,7 +606,7 @@
                                     </pic:cNvPicPr>
                                   </pic:nvPicPr>
                                   <pic:blipFill>
-                                    <a:blip r:embed="rId10">
+                                    <a:blip r:embed="rId11">
                                       <a:extLst>
                                         <a:ext uri="{28A0092B-C50C-407E-A947-70E740481C1C}">
                                           <a14:useLocalDpi xmlns:a14="http://schemas.microsoft.com/office/drawing/2010/main" val="0"/>
@@ -699,7 +699,7 @@
                         </w:rPr>
                         <w:t xml:space="preserve">El </w:t>
                       </w:r>
-                      <w:hyperlink r:id="rId11" w:tooltip="1" w:history="1">
+                      <w:hyperlink r:id="rId12" w:tooltip="1" w:history="1">
                         <w:r>
                           <w:rPr>
                             <w:rFonts w:asciiTheme="minorHAnsi" w:eastAsiaTheme="minorHAnsi" w:hAnsiTheme="minorHAnsi" w:cstheme="minorHAnsi"/>
@@ -721,7 +721,7 @@
                         </w:rPr>
                         <w:t xml:space="preserve"> del sistema captura el vocabulario en uso en un proyecto. No solo para la vital misión de tener un vocabulario común con el cliente, sino también para otras tareas, como el </w:t>
                       </w:r>
-                      <w:hyperlink r:id="rId12" w:tooltip="2" w:history="1">
+                      <w:hyperlink r:id="rId13" w:tooltip="2" w:history="1">
                         <w:r>
                           <w:rPr>
                             <w:rFonts w:asciiTheme="minorHAnsi" w:eastAsiaTheme="minorHAnsi" w:hAnsiTheme="minorHAnsi" w:cstheme="minorHAnsi"/>
@@ -5922,6 +5922,39 @@
     </w:p>
     <w:p>
       <w:pPr>
+        <w:pStyle w:val="PSI-Ttulo3"/>
+        <w:ind w:hanging="73"/>
+        <w:rPr>
+          <w:lang w:val="es-AR"/>
+        </w:rPr>
+      </w:pPr>
+      <w:r>
+        <w:rPr>
+          <w:lang w:val="es-AR"/>
+        </w:rPr>
+        <w:t>C</w:t>
+      </w:r>
+      <w:r>
+        <w:rPr>
+          <w:lang w:val="es-AR"/>
+        </w:rPr>
+        <w:t>U</w:t>
+      </w:r>
+      <w:r>
+        <w:rPr>
+          <w:lang w:val="es-AR"/>
+        </w:rPr>
+        <w:t>XX</w:t>
+      </w:r>
+      <w:r>
+        <w:rPr>
+          <w:lang w:val="es-AR"/>
+        </w:rPr>
+        <w:t xml:space="preserve">: </w:t>
+      </w:r>
+    </w:p>
+    <w:p>
+      <w:pPr>
         <w:spacing w:before="0"/>
         <w:ind w:left="284" w:firstLine="0"/>
         <w:jc w:val="both"/>
@@ -5929,6 +5962,47 @@
           <w:lang w:val="es-AR"/>
         </w:rPr>
       </w:pPr>
+      <w:r>
+        <w:rPr>
+          <w:lang w:val="es-AR"/>
+        </w:rPr>
+        <w:t xml:space="preserve">Acrónimo usado para representar el termino </w:t>
+      </w:r>
+      <w:r>
+        <w:rPr>
+          <w:i/>
+          <w:lang w:val="es-AR"/>
+        </w:rPr>
+        <w:t>Caso de Uso</w:t>
+      </w:r>
+      <w:r>
+        <w:rPr>
+          <w:lang w:val="es-AR"/>
+        </w:rPr>
+        <w:t>, seguido del nuero del mismo</w:t>
+      </w:r>
+      <w:r>
+        <w:rPr>
+          <w:lang w:val="es-AR"/>
+        </w:rPr>
+        <w:t>.</w:t>
+      </w:r>
+      <w:r>
+        <w:rPr>
+          <w:lang w:val="es-AR"/>
+        </w:rPr>
+        <w:t xml:space="preserve"> </w:t>
+      </w:r>
+    </w:p>
+    <w:p>
+      <w:pPr>
+        <w:spacing w:before="0"/>
+        <w:ind w:left="284" w:firstLine="0"/>
+        <w:jc w:val="both"/>
+        <w:rPr>
+          <w:lang w:val="es-AR"/>
+        </w:rPr>
+      </w:pPr>
     </w:p>
     <w:p>
       <w:pPr>
@@ -5951,6 +6025,10 @@
     <w:p>
       <w:pPr>
         <w:pStyle w:val="PSI-Ttulo3"/>
+        <w:ind w:hanging="73"/>
+        <w:rPr>
+          <w:lang w:val="es-AR"/>
+        </w:rPr>
       </w:pPr>
       <w:r>
         <w:tab/>
@@ -5958,62 +6036,99 @@
       <w:r>
         <w:tab/>
       </w:r>
-      <w:bookmarkStart w:id="26" w:name="_Toc493535445"/>
-      <w:r>
-        <w:t>&lt;Término con D</w:t>
-      </w:r>
-      <w:r>
-        <w:t>&gt;</w:t>
+      <w:bookmarkStart w:id="26" w:name="_Toc493535446"/>
+      <w:r>
+        <w:rPr>
+          <w:lang w:val="es-AR"/>
+        </w:rPr>
+        <w:t>DCUXX</w:t>
+      </w:r>
+      <w:r>
+        <w:rPr>
+          <w:lang w:val="es-AR"/>
+        </w:rPr>
+        <w:t xml:space="preserve">: </w:t>
+      </w:r>
+    </w:p>
+    <w:p>
+      <w:pPr>
+        <w:spacing w:before="0"/>
+        <w:ind w:left="284" w:firstLine="0"/>
+        <w:jc w:val="both"/>
+        <w:rPr>
+          <w:lang w:val="es-AR"/>
+        </w:rPr>
+      </w:pPr>
+      <w:r>
+        <w:rPr>
+          <w:lang w:val="es-AR"/>
+        </w:rPr>
+        <w:t xml:space="preserve">Acrónimo usado para representar el termino </w:t>
+      </w:r>
+      <w:r>
+        <w:rPr>
+          <w:i/>
+          <w:lang w:val="es-AR"/>
+        </w:rPr>
+        <w:t xml:space="preserve">Diagrama de </w:t>
+      </w:r>
+      <w:r>
+        <w:rPr>
+          <w:i/>
+          <w:lang w:val="es-AR"/>
+        </w:rPr>
+        <w:t>Caso de Uso</w:t>
+      </w:r>
+      <w:r>
+        <w:rPr>
+          <w:lang w:val="es-AR"/>
+        </w:rPr>
+        <w:t>, seguido del nuero del mismo.</w:t>
+      </w:r>
+      <w:r>
+        <w:rPr>
+          <w:lang w:val="es-AR"/>
+        </w:rPr>
+        <w:t xml:space="preserve"> </w:t>
+      </w:r>
+    </w:p>
+    <w:p>
+      <w:pPr>
+        <w:spacing w:before="0"/>
+        <w:ind w:left="284" w:firstLine="0"/>
+        <w:jc w:val="both"/>
+        <w:rPr>
+          <w:sz w:val="20"/>
+          <w:lang w:val="es-AR"/>
+        </w:rPr>
+      </w:pPr>
+    </w:p>
+    <w:p>
+      <w:pPr>
+        <w:pStyle w:val="PSI-Ttulo3"/>
+        <w:rPr>
+          <w:rFonts w:eastAsia="DejaVu Sans"/>
+          <w:color w:val="92D050"/>
+        </w:rPr>
+      </w:pPr>
+      <w:r>
+        <w:rPr>
+          <w:rFonts w:eastAsia="DejaVu Sans"/>
+          <w:color w:val="92D050"/>
+        </w:rPr>
+        <w:t>E</w:t>
       </w:r>
       <w:bookmarkEnd w:id="26"/>
     </w:p>
     <w:p>
       <w:pPr>
-        <w:pStyle w:val="PSI-Normal"/>
-        <w:rPr>
-          <w:rFonts w:cstheme="minorHAnsi"/>
-        </w:rPr>
-      </w:pPr>
-      <w:r>
-        <w:rPr>
-          <w:rFonts w:cstheme="minorHAnsi"/>
-        </w:rPr>
-        <w:t>Descripción</w:t>
-      </w:r>
-      <w:r>
-        <w:rPr>
-          <w:rFonts w:cstheme="minorHAnsi"/>
-        </w:rPr>
-        <w:t>.</w:t>
-      </w:r>
-    </w:p>
-    <w:p>
-      <w:pPr>
-        <w:pStyle w:val="PSI-Ttulo2"/>
-        <w:rPr>
-          <w:rFonts w:asciiTheme="minorHAnsi" w:eastAsia="DejaVu Sans" w:hAnsiTheme="minorHAnsi" w:cstheme="minorHAnsi"/>
-          <w:color w:val="92D050"/>
-        </w:rPr>
-      </w:pPr>
-      <w:bookmarkStart w:id="27" w:name="_Toc493535446"/>
-      <w:r>
-        <w:rPr>
-          <w:rFonts w:asciiTheme="minorHAnsi" w:eastAsia="DejaVu Sans" w:hAnsiTheme="minorHAnsi" w:cstheme="minorHAnsi"/>
-          <w:color w:val="92D050"/>
-        </w:rPr>
-        <w:t>E</w:t>
-      </w:r>
-      <w:bookmarkEnd w:id="27"/>
-    </w:p>
-    <w:p>
-      <w:pPr>
         <w:pStyle w:val="PSI-Ttulo3"/>
         <w:ind w:left="284"/>
       </w:pPr>
       <w:r>
         <w:tab/>
       </w:r>
-      <w:bookmarkStart w:id="28" w:name="_Toc493535447"/>
+      <w:bookmarkStart w:id="27" w:name="_Toc493535447"/>
       <w:r>
         <w:rPr>
           <w:lang w:val="es-AR"/>
@@ -6026,7 +6141,7 @@
         </w:rPr>
         <w:t>:</w:t>
       </w:r>
-      <w:bookmarkEnd w:id="28"/>
+      <w:bookmarkEnd w:id="27"/>
       <w:r>
         <w:rPr>
           <w:lang w:val="es-AR"/>
@@ -6058,591 +6173,679 @@
           <w:color w:val="92D050"/>
         </w:rPr>
       </w:pPr>
-      <w:bookmarkStart w:id="29" w:name="_Toc493535448"/>
+      <w:bookmarkStart w:id="28" w:name="_Toc493535448"/>
       <w:r>
         <w:rPr>
           <w:rFonts w:asciiTheme="minorHAnsi" w:eastAsia="DejaVu Sans" w:hAnsiTheme="minorHAnsi" w:cstheme="minorHAnsi"/>
           <w:color w:val="92D050"/>
         </w:rPr>
         <w:t>F</w:t>
+      </w:r>
+      <w:bookmarkEnd w:id="28"/>
+    </w:p>
+    <w:p>
+      <w:pPr>
+        <w:pStyle w:val="PSI-Ttulo3"/>
+      </w:pPr>
+      <w:r>
+        <w:tab/>
+      </w:r>
+      <w:r>
+        <w:tab/>
+      </w:r>
+      <w:bookmarkStart w:id="29" w:name="_Toc493535449"/>
+      <w:r>
+        <w:t>&lt;Término con F</w:t>
+      </w:r>
+      <w:r>
+        <w:t>&gt;</w:t>
       </w:r>
       <w:bookmarkEnd w:id="29"/>
     </w:p>
     <w:p>
       <w:pPr>
-        <w:pStyle w:val="PSI-Ttulo3"/>
-      </w:pPr>
-      <w:r>
-        <w:tab/>
-      </w:r>
-      <w:r>
-        <w:tab/>
-      </w:r>
-      <w:bookmarkStart w:id="30" w:name="_Toc493535449"/>
-      <w:r>
-        <w:t>&lt;Término con F</w:t>
-      </w:r>
-      <w:r>
-        <w:t>&gt;</w:t>
+        <w:pStyle w:val="PSI-Normal"/>
+        <w:rPr>
+          <w:rFonts w:cstheme="minorHAnsi"/>
+        </w:rPr>
+      </w:pPr>
+      <w:r>
+        <w:rPr>
+          <w:rFonts w:cstheme="minorHAnsi"/>
+        </w:rPr>
+        <w:t>Descripción</w:t>
+      </w:r>
+      <w:r>
+        <w:rPr>
+          <w:rFonts w:cstheme="minorHAnsi"/>
+        </w:rPr>
+        <w:t>.</w:t>
+      </w:r>
+    </w:p>
+    <w:p>
+      <w:pPr>
+        <w:pStyle w:val="PSI-Ttulo2"/>
+        <w:rPr>
+          <w:rFonts w:asciiTheme="minorHAnsi" w:eastAsia="DejaVu Sans" w:hAnsiTheme="minorHAnsi" w:cstheme="minorHAnsi"/>
+          <w:color w:val="92D050"/>
+        </w:rPr>
+      </w:pPr>
+      <w:bookmarkStart w:id="30" w:name="_Toc493535450"/>
+      <w:r>
+        <w:rPr>
+          <w:rFonts w:asciiTheme="minorHAnsi" w:eastAsia="DejaVu Sans" w:hAnsiTheme="minorHAnsi" w:cstheme="minorHAnsi"/>
+          <w:color w:val="92D050"/>
+        </w:rPr>
+        <w:lastRenderedPageBreak/>
+        <w:t>G</w:t>
       </w:r>
       <w:bookmarkEnd w:id="30"/>
     </w:p>
     <w:p>
       <w:pPr>
-        <w:pStyle w:val="PSI-Normal"/>
-        <w:rPr>
-          <w:rFonts w:cstheme="minorHAnsi"/>
-        </w:rPr>
-      </w:pPr>
-      <w:r>
-        <w:rPr>
-          <w:rFonts w:cstheme="minorHAnsi"/>
-        </w:rPr>
-        <w:t>Descripción</w:t>
-      </w:r>
-      <w:r>
-        <w:rPr>
-          <w:rFonts w:cstheme="minorHAnsi"/>
-        </w:rPr>
-        <w:t>.</w:t>
-      </w:r>
-    </w:p>
-    <w:p>
-      <w:pPr>
-        <w:pStyle w:val="PSI-Ttulo2"/>
-        <w:rPr>
-          <w:rFonts w:asciiTheme="minorHAnsi" w:eastAsia="DejaVu Sans" w:hAnsiTheme="minorHAnsi" w:cstheme="minorHAnsi"/>
-          <w:color w:val="92D050"/>
-        </w:rPr>
-      </w:pPr>
-      <w:bookmarkStart w:id="31" w:name="_Toc493535450"/>
-      <w:r>
-        <w:rPr>
-          <w:rFonts w:asciiTheme="minorHAnsi" w:eastAsia="DejaVu Sans" w:hAnsiTheme="minorHAnsi" w:cstheme="minorHAnsi"/>
-          <w:color w:val="92D050"/>
-        </w:rPr>
-        <w:t>G</w:t>
+        <w:pStyle w:val="PSI-Ttulo3"/>
+      </w:pPr>
+      <w:r>
+        <w:tab/>
+      </w:r>
+      <w:r>
+        <w:tab/>
+      </w:r>
+      <w:bookmarkStart w:id="31" w:name="_Toc493535451"/>
+      <w:r>
+        <w:t>&lt;Término con G</w:t>
+      </w:r>
+      <w:r>
+        <w:t>&gt;</w:t>
       </w:r>
       <w:bookmarkEnd w:id="31"/>
     </w:p>
     <w:p>
       <w:pPr>
-        <w:pStyle w:val="PSI-Ttulo3"/>
-      </w:pPr>
-      <w:r>
-        <w:tab/>
-      </w:r>
-      <w:r>
-        <w:tab/>
-      </w:r>
-      <w:bookmarkStart w:id="32" w:name="_Toc493535451"/>
-      <w:r>
-        <w:t>&lt;Término con G</w:t>
-      </w:r>
-      <w:r>
-        <w:t>&gt;</w:t>
+        <w:pStyle w:val="PSI-Normal"/>
+        <w:rPr>
+          <w:rFonts w:cstheme="minorHAnsi"/>
+        </w:rPr>
+      </w:pPr>
+      <w:r>
+        <w:rPr>
+          <w:rFonts w:cstheme="minorHAnsi"/>
+        </w:rPr>
+        <w:t>Descripción.</w:t>
+      </w:r>
+    </w:p>
+    <w:p>
+      <w:pPr>
+        <w:pStyle w:val="PSI-Ttulo2"/>
+        <w:rPr>
+          <w:rFonts w:asciiTheme="minorHAnsi" w:eastAsia="DejaVu Sans" w:hAnsiTheme="minorHAnsi" w:cstheme="minorHAnsi"/>
+          <w:color w:val="92D050"/>
+        </w:rPr>
+      </w:pPr>
+      <w:bookmarkStart w:id="32" w:name="_Toc493535452"/>
+      <w:r>
+        <w:rPr>
+          <w:rFonts w:asciiTheme="minorHAnsi" w:eastAsia="DejaVu Sans" w:hAnsiTheme="minorHAnsi" w:cstheme="minorHAnsi"/>
+          <w:color w:val="92D050"/>
+        </w:rPr>
+        <w:t>H</w:t>
       </w:r>
       <w:bookmarkEnd w:id="32"/>
     </w:p>
     <w:p>
       <w:pPr>
-        <w:pStyle w:val="PSI-Normal"/>
-        <w:rPr>
-          <w:rFonts w:cstheme="minorHAnsi"/>
-        </w:rPr>
-      </w:pPr>
-      <w:r>
-        <w:rPr>
-          <w:rFonts w:cstheme="minorHAnsi"/>
-        </w:rPr>
-        <w:t>Descripción.</w:t>
-      </w:r>
-    </w:p>
-    <w:p>
-      <w:pPr>
-        <w:pStyle w:val="PSI-Ttulo2"/>
-        <w:rPr>
-          <w:rFonts w:asciiTheme="minorHAnsi" w:eastAsia="DejaVu Sans" w:hAnsiTheme="minorHAnsi" w:cstheme="minorHAnsi"/>
-          <w:color w:val="92D050"/>
-        </w:rPr>
-      </w:pPr>
-      <w:bookmarkStart w:id="33" w:name="_Toc493535452"/>
-      <w:r>
-        <w:rPr>
-          <w:rFonts w:asciiTheme="minorHAnsi" w:eastAsia="DejaVu Sans" w:hAnsiTheme="minorHAnsi" w:cstheme="minorHAnsi"/>
-          <w:color w:val="92D050"/>
-        </w:rPr>
-        <w:lastRenderedPageBreak/>
-        <w:t>H</w:t>
+        <w:pStyle w:val="PSI-Ttulo3"/>
+      </w:pPr>
+      <w:r>
+        <w:tab/>
+      </w:r>
+      <w:r>
+        <w:tab/>
+      </w:r>
+      <w:bookmarkStart w:id="33" w:name="_Toc493535453"/>
+      <w:r>
+        <w:t>&lt;Términ</w:t>
+      </w:r>
+      <w:r>
+        <w:t>o con H</w:t>
+      </w:r>
+      <w:r>
+        <w:t>&gt;</w:t>
       </w:r>
       <w:bookmarkEnd w:id="33"/>
     </w:p>
     <w:p>
       <w:pPr>
-        <w:pStyle w:val="PSI-Ttulo3"/>
-      </w:pPr>
-      <w:r>
-        <w:tab/>
-      </w:r>
-      <w:r>
-        <w:tab/>
-      </w:r>
-      <w:bookmarkStart w:id="34" w:name="_Toc493535453"/>
-      <w:r>
-        <w:t>&lt;Términ</w:t>
-      </w:r>
-      <w:r>
-        <w:t>o con H</w:t>
-      </w:r>
-      <w:r>
-        <w:t>&gt;</w:t>
+        <w:pStyle w:val="PSI-Normal"/>
+        <w:rPr>
+          <w:rFonts w:cstheme="minorHAnsi"/>
+        </w:rPr>
+      </w:pPr>
+      <w:r>
+        <w:rPr>
+          <w:rFonts w:cstheme="minorHAnsi"/>
+        </w:rPr>
+        <w:t>Descripción.</w:t>
+      </w:r>
+    </w:p>
+    <w:p>
+      <w:pPr>
+        <w:pStyle w:val="PSI-Ttulo2"/>
+        <w:rPr>
+          <w:rFonts w:asciiTheme="minorHAnsi" w:eastAsia="DejaVu Sans" w:hAnsiTheme="minorHAnsi" w:cstheme="minorHAnsi"/>
+          <w:color w:val="92D050"/>
+        </w:rPr>
+      </w:pPr>
+      <w:bookmarkStart w:id="34" w:name="_Toc493535454"/>
+      <w:r>
+        <w:rPr>
+          <w:rFonts w:asciiTheme="minorHAnsi" w:eastAsia="DejaVu Sans" w:hAnsiTheme="minorHAnsi" w:cstheme="minorHAnsi"/>
+          <w:color w:val="92D050"/>
+        </w:rPr>
+        <w:t>I</w:t>
       </w:r>
       <w:bookmarkEnd w:id="34"/>
     </w:p>
     <w:p>
       <w:pPr>
-        <w:pStyle w:val="PSI-Normal"/>
-        <w:rPr>
-          <w:rFonts w:cstheme="minorHAnsi"/>
-        </w:rPr>
-      </w:pPr>
-      <w:r>
-        <w:rPr>
-          <w:rFonts w:cstheme="minorHAnsi"/>
-        </w:rPr>
-        <w:t>Descripción.</w:t>
-      </w:r>
-    </w:p>
-    <w:p>
-      <w:pPr>
-        <w:pStyle w:val="PSI-Ttulo2"/>
-        <w:rPr>
-          <w:rFonts w:asciiTheme="minorHAnsi" w:eastAsia="DejaVu Sans" w:hAnsiTheme="minorHAnsi" w:cstheme="minorHAnsi"/>
-          <w:color w:val="92D050"/>
-        </w:rPr>
-      </w:pPr>
-      <w:bookmarkStart w:id="35" w:name="_Toc493535454"/>
-      <w:r>
-        <w:rPr>
-          <w:rFonts w:asciiTheme="minorHAnsi" w:eastAsia="DejaVu Sans" w:hAnsiTheme="minorHAnsi" w:cstheme="minorHAnsi"/>
-          <w:color w:val="92D050"/>
-        </w:rPr>
-        <w:t>I</w:t>
+        <w:pStyle w:val="PSI-Ttulo3"/>
+      </w:pPr>
+      <w:r>
+        <w:tab/>
+      </w:r>
+      <w:r>
+        <w:tab/>
+      </w:r>
+      <w:bookmarkStart w:id="35" w:name="_Toc493535455"/>
+      <w:r>
+        <w:t>&lt;Término con I</w:t>
+      </w:r>
+      <w:r>
+        <w:t>&gt;</w:t>
       </w:r>
       <w:bookmarkEnd w:id="35"/>
     </w:p>
     <w:p>
       <w:pPr>
-        <w:pStyle w:val="PSI-Ttulo3"/>
-      </w:pPr>
-      <w:r>
-        <w:tab/>
-      </w:r>
-      <w:r>
-        <w:tab/>
-      </w:r>
-      <w:bookmarkStart w:id="36" w:name="_Toc493535455"/>
-      <w:r>
-        <w:t>&lt;Término con I</w:t>
-      </w:r>
-      <w:r>
-        <w:t>&gt;</w:t>
+        <w:pStyle w:val="PSI-Normal"/>
+        <w:rPr>
+          <w:rFonts w:cstheme="minorHAnsi"/>
+        </w:rPr>
+      </w:pPr>
+      <w:r>
+        <w:rPr>
+          <w:rFonts w:cstheme="minorHAnsi"/>
+        </w:rPr>
+        <w:t>Descripción</w:t>
+      </w:r>
+      <w:r>
+        <w:rPr>
+          <w:rFonts w:cstheme="minorHAnsi"/>
+        </w:rPr>
+        <w:t>.</w:t>
+      </w:r>
+    </w:p>
+    <w:p>
+      <w:pPr>
+        <w:pStyle w:val="PSI-Ttulo2"/>
+        <w:rPr>
+          <w:rFonts w:asciiTheme="minorHAnsi" w:eastAsia="DejaVu Sans" w:hAnsiTheme="minorHAnsi" w:cstheme="minorHAnsi"/>
+          <w:color w:val="92D050"/>
+        </w:rPr>
+      </w:pPr>
+      <w:bookmarkStart w:id="36" w:name="_Toc493535456"/>
+      <w:r>
+        <w:rPr>
+          <w:rFonts w:asciiTheme="minorHAnsi" w:eastAsia="DejaVu Sans" w:hAnsiTheme="minorHAnsi" w:cstheme="minorHAnsi"/>
+          <w:color w:val="92D050"/>
+        </w:rPr>
+        <w:t>J</w:t>
       </w:r>
       <w:bookmarkEnd w:id="36"/>
     </w:p>
     <w:p>
       <w:pPr>
-        <w:pStyle w:val="PSI-Normal"/>
-        <w:rPr>
-          <w:rFonts w:cstheme="minorHAnsi"/>
-        </w:rPr>
-      </w:pPr>
-      <w:r>
-        <w:rPr>
-          <w:rFonts w:cstheme="minorHAnsi"/>
-        </w:rPr>
-        <w:t>Descripción</w:t>
-      </w:r>
-      <w:r>
-        <w:rPr>
-          <w:rFonts w:cstheme="minorHAnsi"/>
-        </w:rPr>
-        <w:t>.</w:t>
-      </w:r>
-    </w:p>
-    <w:p>
-      <w:pPr>
-        <w:pStyle w:val="PSI-Ttulo2"/>
-        <w:rPr>
-          <w:rFonts w:asciiTheme="minorHAnsi" w:eastAsia="DejaVu Sans" w:hAnsiTheme="minorHAnsi" w:cstheme="minorHAnsi"/>
-          <w:color w:val="92D050"/>
-        </w:rPr>
-      </w:pPr>
-      <w:bookmarkStart w:id="37" w:name="_Toc493535456"/>
-      <w:r>
-        <w:rPr>
-          <w:rFonts w:asciiTheme="minorHAnsi" w:eastAsia="DejaVu Sans" w:hAnsiTheme="minorHAnsi" w:cstheme="minorHAnsi"/>
-          <w:color w:val="92D050"/>
-        </w:rPr>
-        <w:t>J</w:t>
+        <w:pStyle w:val="PSI-Ttulo3"/>
+      </w:pPr>
+      <w:r>
+        <w:tab/>
+      </w:r>
+      <w:r>
+        <w:tab/>
+      </w:r>
+      <w:bookmarkStart w:id="37" w:name="_Toc493535457"/>
+      <w:r>
+        <w:t>&lt;Término con J</w:t>
+      </w:r>
+      <w:r>
+        <w:t>&gt;</w:t>
       </w:r>
       <w:bookmarkEnd w:id="37"/>
     </w:p>
     <w:p>
       <w:pPr>
-        <w:pStyle w:val="PSI-Ttulo3"/>
-      </w:pPr>
-      <w:r>
-        <w:tab/>
-      </w:r>
-      <w:r>
-        <w:tab/>
-      </w:r>
-      <w:bookmarkStart w:id="38" w:name="_Toc493535457"/>
-      <w:r>
-        <w:t>&lt;Término con J</w:t>
-      </w:r>
-      <w:r>
-        <w:t>&gt;</w:t>
+        <w:pStyle w:val="PSI-Normal"/>
+        <w:rPr>
+          <w:rFonts w:cstheme="minorHAnsi"/>
+        </w:rPr>
+      </w:pPr>
+      <w:r>
+        <w:rPr>
+          <w:rFonts w:cstheme="minorHAnsi"/>
+        </w:rPr>
+        <w:t>Descripción.</w:t>
+      </w:r>
+    </w:p>
+    <w:p>
+      <w:pPr>
+        <w:pStyle w:val="PSI-Ttulo2"/>
+        <w:rPr>
+          <w:rFonts w:asciiTheme="minorHAnsi" w:eastAsia="DejaVu Sans" w:hAnsiTheme="minorHAnsi" w:cstheme="minorHAnsi"/>
+          <w:color w:val="92D050"/>
+        </w:rPr>
+      </w:pPr>
+      <w:bookmarkStart w:id="38" w:name="_Toc493535458"/>
+      <w:r>
+        <w:rPr>
+          <w:rFonts w:asciiTheme="minorHAnsi" w:eastAsia="DejaVu Sans" w:hAnsiTheme="minorHAnsi" w:cstheme="minorHAnsi"/>
+          <w:color w:val="92D050"/>
+        </w:rPr>
+        <w:t>L</w:t>
       </w:r>
       <w:bookmarkEnd w:id="38"/>
     </w:p>
     <w:p>
       <w:pPr>
-        <w:pStyle w:val="PSI-Normal"/>
-        <w:rPr>
-          <w:rFonts w:cstheme="minorHAnsi"/>
-        </w:rPr>
-      </w:pPr>
-      <w:r>
-        <w:rPr>
-          <w:rFonts w:cstheme="minorHAnsi"/>
-        </w:rPr>
-        <w:t>Descripción.</w:t>
-      </w:r>
-    </w:p>
-    <w:p>
-      <w:pPr>
-        <w:pStyle w:val="PSI-Ttulo2"/>
-        <w:rPr>
-          <w:rFonts w:asciiTheme="minorHAnsi" w:eastAsia="DejaVu Sans" w:hAnsiTheme="minorHAnsi" w:cstheme="minorHAnsi"/>
-          <w:color w:val="92D050"/>
-        </w:rPr>
-      </w:pPr>
-      <w:bookmarkStart w:id="39" w:name="_Toc493535458"/>
-      <w:r>
-        <w:rPr>
-          <w:rFonts w:asciiTheme="minorHAnsi" w:eastAsia="DejaVu Sans" w:hAnsiTheme="minorHAnsi" w:cstheme="minorHAnsi"/>
-          <w:color w:val="92D050"/>
-        </w:rPr>
-        <w:t>L</w:t>
+        <w:pStyle w:val="PSI-Ttulo3"/>
+      </w:pPr>
+      <w:r>
+        <w:tab/>
+      </w:r>
+      <w:r>
+        <w:tab/>
+      </w:r>
+      <w:bookmarkStart w:id="39" w:name="_Toc493535459"/>
+      <w:r>
+        <w:t>&lt;Término con L</w:t>
+      </w:r>
+      <w:r>
+        <w:t>&gt;</w:t>
       </w:r>
       <w:bookmarkEnd w:id="39"/>
     </w:p>
     <w:p>
       <w:pPr>
-        <w:pStyle w:val="PSI-Ttulo3"/>
-      </w:pPr>
-      <w:r>
-        <w:tab/>
-      </w:r>
-      <w:r>
-        <w:tab/>
-      </w:r>
-      <w:bookmarkStart w:id="40" w:name="_Toc493535459"/>
-      <w:r>
-        <w:t>&lt;Término con L</w:t>
-      </w:r>
-      <w:r>
-        <w:t>&gt;</w:t>
+        <w:pStyle w:val="PSI-Normal"/>
+        <w:rPr>
+          <w:rFonts w:cstheme="minorHAnsi"/>
+        </w:rPr>
+      </w:pPr>
+      <w:r>
+        <w:rPr>
+          <w:rFonts w:cstheme="minorHAnsi"/>
+        </w:rPr>
+        <w:t>Descripción.</w:t>
+      </w:r>
+    </w:p>
+    <w:p>
+      <w:pPr>
+        <w:pStyle w:val="PSI-Ttulo2"/>
+        <w:rPr>
+          <w:rFonts w:asciiTheme="minorHAnsi" w:eastAsia="DejaVu Sans" w:hAnsiTheme="minorHAnsi" w:cstheme="minorHAnsi"/>
+          <w:color w:val="92D050"/>
+        </w:rPr>
+      </w:pPr>
+      <w:bookmarkStart w:id="40" w:name="_Toc493535460"/>
+      <w:r>
+        <w:rPr>
+          <w:rFonts w:asciiTheme="minorHAnsi" w:eastAsia="DejaVu Sans" w:hAnsiTheme="minorHAnsi" w:cstheme="minorHAnsi"/>
+          <w:color w:val="92D050"/>
+        </w:rPr>
+        <w:t>M</w:t>
       </w:r>
       <w:bookmarkEnd w:id="40"/>
     </w:p>
     <w:p>
       <w:pPr>
-        <w:pStyle w:val="PSI-Normal"/>
-        <w:rPr>
-          <w:rFonts w:cstheme="minorHAnsi"/>
-        </w:rPr>
-      </w:pPr>
-      <w:r>
-        <w:rPr>
-          <w:rFonts w:cstheme="minorHAnsi"/>
-        </w:rPr>
-        <w:t>Descripción.</w:t>
-      </w:r>
-    </w:p>
-    <w:p>
-      <w:pPr>
-        <w:pStyle w:val="PSI-Ttulo2"/>
-        <w:rPr>
-          <w:rFonts w:asciiTheme="minorHAnsi" w:eastAsia="DejaVu Sans" w:hAnsiTheme="minorHAnsi" w:cstheme="minorHAnsi"/>
-          <w:color w:val="92D050"/>
-        </w:rPr>
-      </w:pPr>
-      <w:bookmarkStart w:id="41" w:name="_Toc493535460"/>
-      <w:r>
-        <w:rPr>
-          <w:rFonts w:asciiTheme="minorHAnsi" w:eastAsia="DejaVu Sans" w:hAnsiTheme="minorHAnsi" w:cstheme="minorHAnsi"/>
-          <w:color w:val="92D050"/>
-        </w:rPr>
-        <w:t>M</w:t>
+        <w:pStyle w:val="PSI-Ttulo3"/>
+      </w:pPr>
+      <w:r>
+        <w:tab/>
+      </w:r>
+      <w:r>
+        <w:tab/>
+      </w:r>
+      <w:bookmarkStart w:id="41" w:name="_Toc493535461"/>
+      <w:r>
+        <w:t>&lt;Término con M</w:t>
+      </w:r>
+      <w:r>
+        <w:t>&gt;</w:t>
       </w:r>
       <w:bookmarkEnd w:id="41"/>
     </w:p>
     <w:p>
       <w:pPr>
-        <w:pStyle w:val="PSI-Ttulo3"/>
-      </w:pPr>
-      <w:r>
-        <w:tab/>
-      </w:r>
-      <w:r>
-        <w:tab/>
-      </w:r>
-      <w:bookmarkStart w:id="42" w:name="_Toc493535461"/>
-      <w:r>
-        <w:t>&lt;Término con M</w:t>
-      </w:r>
-      <w:r>
-        <w:t>&gt;</w:t>
+        <w:pStyle w:val="PSI-Normal"/>
+        <w:rPr>
+          <w:rFonts w:cstheme="minorHAnsi"/>
+        </w:rPr>
+      </w:pPr>
+      <w:r>
+        <w:rPr>
+          <w:rFonts w:cstheme="minorHAnsi"/>
+        </w:rPr>
+        <w:t>Descripción.</w:t>
+      </w:r>
+    </w:p>
+    <w:p>
+      <w:pPr>
+        <w:pStyle w:val="PSI-Ttulo2"/>
+        <w:rPr>
+          <w:rFonts w:asciiTheme="minorHAnsi" w:eastAsia="DejaVu Sans" w:hAnsiTheme="minorHAnsi" w:cstheme="minorHAnsi"/>
+          <w:color w:val="92D050"/>
+        </w:rPr>
+      </w:pPr>
+      <w:bookmarkStart w:id="42" w:name="_Toc493535462"/>
+      <w:r>
+        <w:rPr>
+          <w:rFonts w:asciiTheme="minorHAnsi" w:eastAsia="DejaVu Sans" w:hAnsiTheme="minorHAnsi" w:cstheme="minorHAnsi"/>
+          <w:color w:val="92D050"/>
+        </w:rPr>
+        <w:t>N</w:t>
       </w:r>
       <w:bookmarkEnd w:id="42"/>
     </w:p>
     <w:p>
       <w:pPr>
-        <w:pStyle w:val="PSI-Normal"/>
-        <w:rPr>
-          <w:rFonts w:cstheme="minorHAnsi"/>
-        </w:rPr>
-      </w:pPr>
-      <w:r>
-        <w:rPr>
-          <w:rFonts w:cstheme="minorHAnsi"/>
-        </w:rPr>
-        <w:t>Descripción.</w:t>
-      </w:r>
-    </w:p>
-    <w:p>
-      <w:pPr>
-        <w:pStyle w:val="PSI-Ttulo2"/>
-        <w:rPr>
-          <w:rFonts w:asciiTheme="minorHAnsi" w:eastAsia="DejaVu Sans" w:hAnsiTheme="minorHAnsi" w:cstheme="minorHAnsi"/>
-          <w:color w:val="92D050"/>
-        </w:rPr>
-      </w:pPr>
-      <w:bookmarkStart w:id="43" w:name="_Toc493535462"/>
-      <w:r>
-        <w:rPr>
-          <w:rFonts w:asciiTheme="minorHAnsi" w:eastAsia="DejaVu Sans" w:hAnsiTheme="minorHAnsi" w:cstheme="minorHAnsi"/>
-          <w:color w:val="92D050"/>
-        </w:rPr>
-        <w:t>N</w:t>
+        <w:pStyle w:val="PSI-Ttulo3"/>
+      </w:pPr>
+      <w:r>
+        <w:tab/>
+      </w:r>
+      <w:r>
+        <w:tab/>
+      </w:r>
+      <w:bookmarkStart w:id="43" w:name="_Toc493535463"/>
+      <w:r>
+        <w:t>&lt;Término con N</w:t>
+      </w:r>
+      <w:r>
+        <w:t>&gt;</w:t>
       </w:r>
       <w:bookmarkEnd w:id="43"/>
     </w:p>
     <w:p>
       <w:pPr>
-        <w:pStyle w:val="PSI-Ttulo3"/>
-      </w:pPr>
-      <w:r>
-        <w:tab/>
-      </w:r>
-      <w:r>
-        <w:tab/>
-      </w:r>
-      <w:bookmarkStart w:id="44" w:name="_Toc493535463"/>
-      <w:r>
-        <w:t>&lt;Término con N</w:t>
-      </w:r>
-      <w:r>
-        <w:t>&gt;</w:t>
+        <w:pStyle w:val="PSI-Normal"/>
+        <w:rPr>
+          <w:rFonts w:cstheme="minorHAnsi"/>
+        </w:rPr>
+      </w:pPr>
+      <w:r>
+        <w:rPr>
+          <w:rFonts w:cstheme="minorHAnsi"/>
+        </w:rPr>
+        <w:t>Descripción.</w:t>
+      </w:r>
+    </w:p>
+    <w:p>
+      <w:pPr>
+        <w:pStyle w:val="PSI-Ttulo2"/>
+        <w:rPr>
+          <w:rFonts w:asciiTheme="minorHAnsi" w:eastAsia="DejaVu Sans" w:hAnsiTheme="minorHAnsi" w:cstheme="minorHAnsi"/>
+          <w:color w:val="92D050"/>
+        </w:rPr>
+      </w:pPr>
+      <w:bookmarkStart w:id="44" w:name="_Toc493535464"/>
+      <w:r>
+        <w:rPr>
+          <w:rFonts w:asciiTheme="minorHAnsi" w:eastAsia="DejaVu Sans" w:hAnsiTheme="minorHAnsi" w:cstheme="minorHAnsi"/>
+          <w:color w:val="92D050"/>
+        </w:rPr>
+        <w:t>O</w:t>
       </w:r>
       <w:bookmarkEnd w:id="44"/>
     </w:p>
     <w:p>
       <w:pPr>
-        <w:pStyle w:val="PSI-Normal"/>
-        <w:rPr>
-          <w:rFonts w:cstheme="minorHAnsi"/>
-        </w:rPr>
-      </w:pPr>
-      <w:r>
-        <w:rPr>
-          <w:rFonts w:cstheme="minorHAnsi"/>
-        </w:rPr>
-        <w:t>Descripción.</w:t>
-      </w:r>
-    </w:p>
-    <w:p>
-      <w:pPr>
-        <w:pStyle w:val="PSI-Ttulo2"/>
-        <w:rPr>
-          <w:rFonts w:asciiTheme="minorHAnsi" w:eastAsia="DejaVu Sans" w:hAnsiTheme="minorHAnsi" w:cstheme="minorHAnsi"/>
-          <w:color w:val="92D050"/>
-        </w:rPr>
-      </w:pPr>
-      <w:bookmarkStart w:id="45" w:name="_Toc493535464"/>
-      <w:r>
-        <w:rPr>
-          <w:rFonts w:asciiTheme="minorHAnsi" w:eastAsia="DejaVu Sans" w:hAnsiTheme="minorHAnsi" w:cstheme="minorHAnsi"/>
-          <w:color w:val="92D050"/>
-        </w:rPr>
-        <w:t>O</w:t>
+        <w:pStyle w:val="PSI-Ttulo3"/>
+      </w:pPr>
+      <w:r>
+        <w:tab/>
+      </w:r>
+      <w:r>
+        <w:tab/>
+      </w:r>
+      <w:bookmarkStart w:id="45" w:name="_Toc493535465"/>
+      <w:r>
+        <w:t>&lt;Término con O</w:t>
+      </w:r>
+      <w:r>
+        <w:t>&gt;</w:t>
       </w:r>
       <w:bookmarkEnd w:id="45"/>
     </w:p>
     <w:p>
       <w:pPr>
-        <w:pStyle w:val="PSI-Ttulo3"/>
-      </w:pPr>
-      <w:r>
-        <w:tab/>
-      </w:r>
-      <w:r>
-        <w:tab/>
-      </w:r>
-      <w:bookmarkStart w:id="46" w:name="_Toc493535465"/>
-      <w:r>
-        <w:t>&lt;Término con O</w:t>
-      </w:r>
-      <w:r>
-        <w:t>&gt;</w:t>
+        <w:pStyle w:val="PSI-Normal"/>
+        <w:rPr>
+          <w:rFonts w:cstheme="minorHAnsi"/>
+        </w:rPr>
+      </w:pPr>
+      <w:r>
+        <w:rPr>
+          <w:rFonts w:cstheme="minorHAnsi"/>
+        </w:rPr>
+        <w:t>Descripción.</w:t>
+      </w:r>
+    </w:p>
+    <w:p>
+      <w:pPr>
+        <w:pStyle w:val="PSI-Ttulo2"/>
+        <w:rPr>
+          <w:rFonts w:asciiTheme="minorHAnsi" w:eastAsia="DejaVu Sans" w:hAnsiTheme="minorHAnsi" w:cstheme="minorHAnsi"/>
+          <w:color w:val="92D050"/>
+        </w:rPr>
+      </w:pPr>
+      <w:bookmarkStart w:id="46" w:name="_Toc493535466"/>
+      <w:r>
+        <w:rPr>
+          <w:rFonts w:asciiTheme="minorHAnsi" w:eastAsia="DejaVu Sans" w:hAnsiTheme="minorHAnsi" w:cstheme="minorHAnsi"/>
+          <w:color w:val="92D050"/>
+        </w:rPr>
+        <w:lastRenderedPageBreak/>
+        <w:t>P</w:t>
       </w:r>
       <w:bookmarkEnd w:id="46"/>
     </w:p>
     <w:p>
       <w:pPr>
-        <w:pStyle w:val="PSI-Normal"/>
-        <w:rPr>
-          <w:rFonts w:cstheme="minorHAnsi"/>
-        </w:rPr>
-      </w:pPr>
-      <w:r>
-        <w:rPr>
-          <w:rFonts w:cstheme="minorHAnsi"/>
-        </w:rPr>
-        <w:t>Descripción.</w:t>
-      </w:r>
-    </w:p>
-    <w:p>
-      <w:pPr>
-        <w:pStyle w:val="PSI-Ttulo2"/>
-        <w:rPr>
-          <w:rFonts w:asciiTheme="minorHAnsi" w:eastAsia="DejaVu Sans" w:hAnsiTheme="minorHAnsi" w:cstheme="minorHAnsi"/>
-          <w:color w:val="92D050"/>
-        </w:rPr>
-      </w:pPr>
-      <w:bookmarkStart w:id="47" w:name="_Toc493535466"/>
-      <w:r>
-        <w:rPr>
-          <w:rFonts w:asciiTheme="minorHAnsi" w:eastAsia="DejaVu Sans" w:hAnsiTheme="minorHAnsi" w:cstheme="minorHAnsi"/>
-          <w:color w:val="92D050"/>
-        </w:rPr>
-        <w:t>P</w:t>
+        <w:pStyle w:val="PSI-Ttulo3"/>
+      </w:pPr>
+      <w:r>
+        <w:tab/>
+      </w:r>
+      <w:r>
+        <w:tab/>
+      </w:r>
+      <w:bookmarkStart w:id="47" w:name="_Toc493535467"/>
+      <w:r>
+        <w:t>&lt;Término con P</w:t>
+      </w:r>
+      <w:r>
+        <w:t>&gt;</w:t>
       </w:r>
       <w:bookmarkEnd w:id="47"/>
     </w:p>
     <w:p>
       <w:pPr>
-        <w:pStyle w:val="PSI-Ttulo3"/>
-      </w:pPr>
-      <w:r>
-        <w:tab/>
-      </w:r>
-      <w:r>
-        <w:tab/>
-      </w:r>
-      <w:bookmarkStart w:id="48" w:name="_Toc493535467"/>
-      <w:r>
-        <w:t>&lt;Término con P</w:t>
-      </w:r>
-      <w:r>
-        <w:t>&gt;</w:t>
+        <w:pStyle w:val="PSI-Normal"/>
+        <w:rPr>
+          <w:rFonts w:cstheme="minorHAnsi"/>
+        </w:rPr>
+      </w:pPr>
+      <w:r>
+        <w:rPr>
+          <w:rFonts w:cstheme="minorHAnsi"/>
+        </w:rPr>
+        <w:t>Descripción.</w:t>
+      </w:r>
+    </w:p>
+    <w:p>
+      <w:pPr>
+        <w:pStyle w:val="PSI-Ttulo2"/>
+        <w:rPr>
+          <w:rFonts w:asciiTheme="minorHAnsi" w:eastAsia="DejaVu Sans" w:hAnsiTheme="minorHAnsi" w:cstheme="minorHAnsi"/>
+          <w:color w:val="92D050"/>
+        </w:rPr>
+      </w:pPr>
+      <w:bookmarkStart w:id="48" w:name="_Toc493535468"/>
+      <w:r>
+        <w:rPr>
+          <w:rFonts w:asciiTheme="minorHAnsi" w:eastAsia="DejaVu Sans" w:hAnsiTheme="minorHAnsi" w:cstheme="minorHAnsi"/>
+          <w:color w:val="92D050"/>
+        </w:rPr>
+        <w:t>Q</w:t>
       </w:r>
       <w:bookmarkEnd w:id="48"/>
     </w:p>
     <w:p>
       <w:pPr>
-        <w:pStyle w:val="PSI-Normal"/>
-        <w:rPr>
-          <w:rFonts w:cstheme="minorHAnsi"/>
-        </w:rPr>
-      </w:pPr>
-      <w:r>
-        <w:rPr>
-          <w:rFonts w:cstheme="minorHAnsi"/>
-        </w:rPr>
-        <w:t>Descripción.</w:t>
-      </w:r>
-    </w:p>
-    <w:p>
-      <w:pPr>
-        <w:pStyle w:val="PSI-Ttulo2"/>
-        <w:rPr>
-          <w:rFonts w:asciiTheme="minorHAnsi" w:eastAsia="DejaVu Sans" w:hAnsiTheme="minorHAnsi" w:cstheme="minorHAnsi"/>
-          <w:color w:val="92D050"/>
-        </w:rPr>
-      </w:pPr>
-      <w:bookmarkStart w:id="49" w:name="_Toc493535468"/>
-      <w:r>
-        <w:rPr>
-          <w:rFonts w:asciiTheme="minorHAnsi" w:eastAsia="DejaVu Sans" w:hAnsiTheme="minorHAnsi" w:cstheme="minorHAnsi"/>
-          <w:color w:val="92D050"/>
-        </w:rPr>
-        <w:lastRenderedPageBreak/>
-        <w:t>Q</w:t>
+        <w:pStyle w:val="PSI-Ttulo3"/>
+      </w:pPr>
+      <w:r>
+        <w:tab/>
+      </w:r>
+      <w:r>
+        <w:tab/>
+      </w:r>
+      <w:bookmarkStart w:id="49" w:name="_Toc493535469"/>
+      <w:r>
+        <w:t>&lt;Término con Q</w:t>
+      </w:r>
+      <w:r>
+        <w:t>&gt;</w:t>
       </w:r>
       <w:bookmarkEnd w:id="49"/>
     </w:p>
     <w:p>
       <w:pPr>
-        <w:pStyle w:val="PSI-Ttulo3"/>
-      </w:pPr>
-      <w:r>
-        <w:tab/>
-      </w:r>
-      <w:r>
-        <w:tab/>
-      </w:r>
-      <w:bookmarkStart w:id="50" w:name="_Toc493535469"/>
-      <w:r>
-        <w:t>&lt;Término con Q</w:t>
-      </w:r>
-      <w:r>
-        <w:t>&gt;</w:t>
+        <w:pStyle w:val="PSI-Normal"/>
+        <w:rPr>
+          <w:rFonts w:cstheme="minorHAnsi"/>
+        </w:rPr>
+      </w:pPr>
+      <w:r>
+        <w:rPr>
+          <w:rFonts w:cstheme="minorHAnsi"/>
+        </w:rPr>
+        <w:t>Descripción.</w:t>
+      </w:r>
+    </w:p>
+    <w:p>
+      <w:pPr>
+        <w:pStyle w:val="PSI-Ttulo2"/>
+        <w:rPr>
+          <w:rFonts w:asciiTheme="minorHAnsi" w:eastAsia="DejaVu Sans" w:hAnsiTheme="minorHAnsi" w:cstheme="minorHAnsi"/>
+          <w:color w:val="92D050"/>
+        </w:rPr>
+      </w:pPr>
+      <w:bookmarkStart w:id="50" w:name="_Toc493535470"/>
+      <w:r>
+        <w:rPr>
+          <w:rFonts w:asciiTheme="minorHAnsi" w:eastAsia="DejaVu Sans" w:hAnsiTheme="minorHAnsi" w:cstheme="minorHAnsi"/>
+          <w:color w:val="92D050"/>
+        </w:rPr>
+        <w:t>R</w:t>
       </w:r>
       <w:bookmarkEnd w:id="50"/>
     </w:p>
     <w:p>
       <w:pPr>
-        <w:pStyle w:val="PSI-Normal"/>
-        <w:rPr>
-          <w:rFonts w:cstheme="minorHAnsi"/>
-        </w:rPr>
-      </w:pPr>
-      <w:r>
-        <w:rPr>
-          <w:rFonts w:cstheme="minorHAnsi"/>
-        </w:rPr>
-        <w:t>Descripción.</w:t>
+        <w:pStyle w:val="PSI-Ttulo3"/>
+        <w:ind w:hanging="73"/>
+        <w:rPr>
+          <w:lang w:val="es-AR"/>
+        </w:rPr>
+      </w:pPr>
+      <w:r>
+        <w:tab/>
+      </w:r>
+      <w:r>
+        <w:tab/>
+      </w:r>
+      <w:bookmarkStart w:id="51" w:name="_Toc493535472"/>
+      <w:proofErr w:type="spellStart"/>
+      <w:r>
+        <w:rPr>
+          <w:lang w:val="es-AR"/>
+        </w:rPr>
+        <w:t>ReqXX</w:t>
+      </w:r>
+      <w:proofErr w:type="spellEnd"/>
+      <w:r>
+        <w:rPr>
+          <w:lang w:val="es-AR"/>
+        </w:rPr>
+        <w:t xml:space="preserve">: </w:t>
       </w:r>
     </w:p>
     <w:p>
       <w:pPr>
-        <w:pStyle w:val="PSI-Ttulo2"/>
-        <w:rPr>
-          <w:rFonts w:asciiTheme="minorHAnsi" w:eastAsia="DejaVu Sans" w:hAnsiTheme="minorHAnsi" w:cstheme="minorHAnsi"/>
+        <w:spacing w:before="0"/>
+        <w:ind w:left="284" w:firstLine="0"/>
+        <w:jc w:val="both"/>
+        <w:rPr>
+          <w:lang w:val="es-AR"/>
+        </w:rPr>
+      </w:pPr>
+      <w:r>
+        <w:rPr>
+          <w:lang w:val="es-AR"/>
+        </w:rPr>
+        <w:t xml:space="preserve">Abreviación de </w:t>
+      </w:r>
+      <w:r>
+        <w:rPr>
+          <w:i/>
+          <w:lang w:val="es-AR"/>
+        </w:rPr>
+        <w:t>Requerimiento</w:t>
+      </w:r>
+      <w:r>
+        <w:rPr>
+          <w:lang w:val="es-AR"/>
+        </w:rPr>
+        <w:t>, seguido del número del mismo</w:t>
+      </w:r>
+      <w:r>
+        <w:rPr>
+          <w:lang w:val="es-AR"/>
+        </w:rPr>
+        <w:t>.</w:t>
+      </w:r>
+      <w:r>
+        <w:rPr>
+          <w:lang w:val="es-AR"/>
+        </w:rPr>
+        <w:t xml:space="preserve"> </w:t>
+      </w:r>
+    </w:p>
+    <w:p>
+      <w:pPr>
+        <w:pStyle w:val="PSI-Ttulo3"/>
+        <w:rPr>
+          <w:rFonts w:eastAsia="DejaVu Sans"/>
           <w:color w:val="92D050"/>
         </w:rPr>
       </w:pPr>
-      <w:bookmarkStart w:id="51" w:name="_Toc493535470"/>
-      <w:r>
-        <w:rPr>
-          <w:rFonts w:asciiTheme="minorHAnsi" w:eastAsia="DejaVu Sans" w:hAnsiTheme="minorHAnsi" w:cstheme="minorHAnsi"/>
+      <w:r>
+        <w:rPr>
+          <w:rFonts w:eastAsia="DejaVu Sans"/>
           <w:color w:val="92D050"/>
         </w:rPr>
-        <w:t>R</w:t>
+        <w:t>S</w:t>
       </w:r>
       <w:bookmarkEnd w:id="51"/>
     </w:p>
@@ -6653,30 +6856,29 @@
       <w:r>
         <w:tab/>
       </w:r>
-      <w:r>
-        <w:tab/>
-      </w:r>
-      <w:bookmarkStart w:id="52" w:name="_Toc493535471"/>
-      <w:r>
-        <w:t>&lt;Término con R</w:t>
-      </w:r>
-      <w:r>
-        <w:t>&gt;</w:t>
+      <w:bookmarkStart w:id="52" w:name="_Toc493535473"/>
+      <w:r>
+        <w:t>Servicio</w:t>
+      </w:r>
+      <w:r>
+        <w:t>:</w:t>
       </w:r>
       <w:bookmarkEnd w:id="52"/>
     </w:p>
     <w:p>
       <w:pPr>
-        <w:pStyle w:val="PSI-Normal"/>
-        <w:rPr>
-          <w:rFonts w:cstheme="minorHAnsi"/>
-        </w:rPr>
-      </w:pPr>
-      <w:r>
-        <w:rPr>
-          <w:rFonts w:cstheme="minorHAnsi"/>
-        </w:rPr>
-        <w:t>Descripción.</w:t>
+        <w:spacing w:before="0"/>
+        <w:ind w:left="284" w:firstLine="0"/>
+        <w:jc w:val="both"/>
+        <w:rPr>
+          <w:lang w:val="es-AR"/>
+        </w:rPr>
+      </w:pPr>
+      <w:r>
+        <w:rPr>
+          <w:lang w:val="es-AR"/>
+        </w:rPr>
+        <w:t>Son todas aquellas atenciones que la unidad académica brinda a la comunidad universitaria dentro de los límites del campus, limpieza, internet, mantenimiento informático, etc., pueden ser definidos según considere oportuno la administración de la unidad académica.</w:t>
       </w:r>
     </w:p>
     <w:p>
@@ -6687,13 +6889,13 @@
           <w:color w:val="92D050"/>
         </w:rPr>
       </w:pPr>
-      <w:bookmarkStart w:id="53" w:name="_Toc493535472"/>
+      <w:bookmarkStart w:id="53" w:name="_Toc493535474"/>
       <w:r>
         <w:rPr>
           <w:rFonts w:asciiTheme="minorHAnsi" w:eastAsia="DejaVu Sans" w:hAnsiTheme="minorHAnsi" w:cstheme="minorHAnsi"/>
           <w:color w:val="92D050"/>
         </w:rPr>
-        <w:t>S</w:t>
+        <w:t>T</w:t>
       </w:r>
       <w:bookmarkEnd w:id="53"/>
     </w:p>
@@ -6704,17 +6906,131 @@
       <w:r>
         <w:tab/>
       </w:r>
-      <w:bookmarkStart w:id="54" w:name="_Toc493535473"/>
-      <w:r>
-        <w:t>Servicio</w:t>
-      </w:r>
-      <w:r>
-        <w:t>:</w:t>
+      <w:r>
+        <w:tab/>
+      </w:r>
+      <w:bookmarkStart w:id="54" w:name="_Toc493535475"/>
+      <w:r>
+        <w:t>&lt;Término con T</w:t>
+      </w:r>
+      <w:r>
+        <w:t>&gt;</w:t>
       </w:r>
       <w:bookmarkEnd w:id="54"/>
     </w:p>
     <w:p>
       <w:pPr>
+        <w:pStyle w:val="PSI-Normal"/>
+        <w:rPr>
+          <w:rFonts w:cstheme="minorHAnsi"/>
+        </w:rPr>
+      </w:pPr>
+      <w:r>
+        <w:rPr>
+          <w:rFonts w:cstheme="minorHAnsi"/>
+        </w:rPr>
+        <w:t>Descripción.</w:t>
+      </w:r>
+    </w:p>
+    <w:p>
+      <w:pPr>
+        <w:pStyle w:val="PSI-Ttulo2"/>
+        <w:rPr>
+          <w:rFonts w:asciiTheme="minorHAnsi" w:eastAsia="DejaVu Sans" w:hAnsiTheme="minorHAnsi" w:cstheme="minorHAnsi"/>
+          <w:color w:val="92D050"/>
+        </w:rPr>
+      </w:pPr>
+      <w:bookmarkStart w:id="55" w:name="_Toc493535476"/>
+      <w:r>
+        <w:rPr>
+          <w:rFonts w:asciiTheme="minorHAnsi" w:eastAsia="DejaVu Sans" w:hAnsiTheme="minorHAnsi" w:cstheme="minorHAnsi"/>
+          <w:color w:val="92D050"/>
+        </w:rPr>
+        <w:t>U</w:t>
+      </w:r>
+      <w:bookmarkEnd w:id="55"/>
+    </w:p>
+    <w:p>
+      <w:pPr>
+        <w:pStyle w:val="PSI-Ttulo3"/>
+      </w:pPr>
+      <w:r>
+        <w:tab/>
+      </w:r>
+      <w:r>
+        <w:tab/>
+      </w:r>
+      <w:bookmarkStart w:id="56" w:name="_Toc493535477"/>
+      <w:r>
+        <w:t>&lt;Término con U</w:t>
+      </w:r>
+      <w:r>
+        <w:t>&gt;</w:t>
+      </w:r>
+      <w:bookmarkEnd w:id="56"/>
+    </w:p>
+    <w:p>
+      <w:pPr>
+        <w:pStyle w:val="PSI-Normal"/>
+        <w:rPr>
+          <w:rFonts w:cstheme="minorHAnsi"/>
+        </w:rPr>
+      </w:pPr>
+      <w:r>
+        <w:rPr>
+          <w:rFonts w:cstheme="minorHAnsi"/>
+        </w:rPr>
+        <w:t>Descripción.</w:t>
+      </w:r>
+    </w:p>
+    <w:p>
+      <w:pPr>
+        <w:pStyle w:val="PSI-Ttulo2"/>
+        <w:rPr>
+          <w:rFonts w:asciiTheme="minorHAnsi" w:eastAsia="DejaVu Sans" w:hAnsiTheme="minorHAnsi" w:cstheme="minorHAnsi"/>
+          <w:color w:val="92D050"/>
+        </w:rPr>
+      </w:pPr>
+      <w:bookmarkStart w:id="57" w:name="_Toc493535478"/>
+      <w:r>
+        <w:rPr>
+          <w:rFonts w:asciiTheme="minorHAnsi" w:eastAsia="DejaVu Sans" w:hAnsiTheme="minorHAnsi" w:cstheme="minorHAnsi"/>
+          <w:color w:val="92D050"/>
+        </w:rPr>
+        <w:t>V</w:t>
+      </w:r>
+      <w:bookmarkEnd w:id="57"/>
+    </w:p>
+    <w:p>
+      <w:pPr>
+        <w:pStyle w:val="PSI-Ttulo3"/>
+      </w:pPr>
+      <w:r>
+        <w:tab/>
+      </w:r>
+      <w:bookmarkStart w:id="58" w:name="_Toc493535479"/>
+      <w:r>
+        <w:rPr>
+          <w:lang w:val="es-AR"/>
+        </w:rPr>
+        <w:t>Valoración</w:t>
+      </w:r>
+      <w:r>
+        <w:rPr>
+          <w:lang w:val="es-AR"/>
+        </w:rPr>
+        <w:t>:</w:t>
+      </w:r>
+      <w:bookmarkEnd w:id="58"/>
+      <w:r>
+        <w:rPr>
+          <w:lang w:val="es-AR"/>
+        </w:rPr>
+        <w:t xml:space="preserve"> </w:t>
+      </w:r>
+    </w:p>
+    <w:p>
+      <w:pPr>
         <w:spacing w:before="0"/>
         <w:ind w:left="284" w:firstLine="0"/>
         <w:jc w:val="both"/>
@@ -6726,150 +7042,25 @@
         <w:rPr>
           <w:lang w:val="es-AR"/>
         </w:rPr>
-        <w:t>Son todas aquellas atenciones que la unidad académica brinda a la comunidad universitaria dentro de los límites del campus, limpieza, internet, mantenimiento informático, etc., pueden ser definidos según considere oportuno la administración de la unidad académica.</w:t>
+        <w:t>Representa una cualidad, tipo de reclamo, o apreciación, tipificada por el encargado de un servicio para permitir a los valoradores realizar apreciación sobre el servicio brindado en un marco acotado y manejable.</w:t>
       </w:r>
     </w:p>
     <w:p>
       <w:pPr>
-        <w:pStyle w:val="PSI-Ttulo2"/>
-        <w:rPr>
-          <w:rFonts w:asciiTheme="minorHAnsi" w:eastAsia="DejaVu Sans" w:hAnsiTheme="minorHAnsi" w:cstheme="minorHAnsi"/>
-          <w:color w:val="92D050"/>
-        </w:rPr>
-      </w:pPr>
-      <w:bookmarkStart w:id="55" w:name="_Toc493535474"/>
-      <w:r>
-        <w:rPr>
-          <w:rFonts w:asciiTheme="minorHAnsi" w:eastAsia="DejaVu Sans" w:hAnsiTheme="minorHAnsi" w:cstheme="minorHAnsi"/>
-          <w:color w:val="92D050"/>
-        </w:rPr>
-        <w:t>T</w:t>
-      </w:r>
-      <w:bookmarkEnd w:id="55"/>
-    </w:p>
-    <w:p>
-      <w:pPr>
         <w:pStyle w:val="PSI-Ttulo3"/>
-      </w:pPr>
-      <w:r>
-        <w:tab/>
-      </w:r>
-      <w:r>
-        <w:tab/>
-      </w:r>
-      <w:bookmarkStart w:id="56" w:name="_Toc493535475"/>
-      <w:r>
-        <w:t>&lt;Término con T</w:t>
-      </w:r>
-      <w:r>
-        <w:t>&gt;</w:t>
-      </w:r>
-      <w:bookmarkEnd w:id="56"/>
-    </w:p>
-    <w:p>
-      <w:pPr>
-        <w:pStyle w:val="PSI-Normal"/>
-        <w:rPr>
-          <w:rFonts w:cstheme="minorHAnsi"/>
-        </w:rPr>
-      </w:pPr>
-      <w:r>
-        <w:rPr>
-          <w:rFonts w:cstheme="minorHAnsi"/>
-        </w:rPr>
-        <w:t>Descripción.</w:t>
-      </w:r>
-    </w:p>
-    <w:p>
-      <w:pPr>
-        <w:pStyle w:val="PSI-Ttulo2"/>
-        <w:rPr>
-          <w:rFonts w:asciiTheme="minorHAnsi" w:eastAsia="DejaVu Sans" w:hAnsiTheme="minorHAnsi" w:cstheme="minorHAnsi"/>
-          <w:color w:val="92D050"/>
-        </w:rPr>
-      </w:pPr>
-      <w:bookmarkStart w:id="57" w:name="_Toc493535476"/>
-      <w:r>
-        <w:rPr>
-          <w:rFonts w:asciiTheme="minorHAnsi" w:eastAsia="DejaVu Sans" w:hAnsiTheme="minorHAnsi" w:cstheme="minorHAnsi"/>
-          <w:color w:val="92D050"/>
-        </w:rPr>
-        <w:t>U</w:t>
-      </w:r>
-      <w:bookmarkEnd w:id="57"/>
-    </w:p>
-    <w:p>
-      <w:pPr>
-        <w:pStyle w:val="PSI-Ttulo3"/>
-      </w:pPr>
-      <w:r>
-        <w:tab/>
-      </w:r>
-      <w:r>
-        <w:tab/>
-      </w:r>
-      <w:bookmarkStart w:id="58" w:name="_Toc493535477"/>
-      <w:r>
-        <w:t>&lt;Término con U</w:t>
-      </w:r>
-      <w:r>
-        <w:t>&gt;</w:t>
-      </w:r>
-      <w:bookmarkEnd w:id="58"/>
-    </w:p>
-    <w:p>
-      <w:pPr>
-        <w:pStyle w:val="PSI-Normal"/>
-        <w:rPr>
-          <w:rFonts w:cstheme="minorHAnsi"/>
-        </w:rPr>
-      </w:pPr>
-      <w:r>
-        <w:rPr>
-          <w:rFonts w:cstheme="minorHAnsi"/>
-        </w:rPr>
-        <w:t>Descripción.</w:t>
-      </w:r>
-    </w:p>
-    <w:p>
-      <w:pPr>
-        <w:pStyle w:val="PSI-Ttulo2"/>
-        <w:rPr>
-          <w:rFonts w:asciiTheme="minorHAnsi" w:eastAsia="DejaVu Sans" w:hAnsiTheme="minorHAnsi" w:cstheme="minorHAnsi"/>
-          <w:color w:val="92D050"/>
-        </w:rPr>
-      </w:pPr>
-      <w:bookmarkStart w:id="59" w:name="_Toc493535478"/>
-      <w:r>
-        <w:rPr>
-          <w:rFonts w:asciiTheme="minorHAnsi" w:eastAsia="DejaVu Sans" w:hAnsiTheme="minorHAnsi" w:cstheme="minorHAnsi"/>
-          <w:color w:val="92D050"/>
-        </w:rPr>
-        <w:t>V</w:t>
+        <w:ind w:hanging="73"/>
+        <w:rPr>
+          <w:lang w:val="es-AR"/>
+        </w:rPr>
+      </w:pPr>
+      <w:bookmarkStart w:id="59" w:name="_Toc493535480"/>
+      <w:r>
+        <w:rPr>
+          <w:lang w:val="es-AR"/>
+        </w:rPr>
+        <w:t>Valorador:</w:t>
       </w:r>
       <w:bookmarkEnd w:id="59"/>
-    </w:p>
-    <w:p>
-      <w:pPr>
-        <w:pStyle w:val="PSI-Ttulo3"/>
-      </w:pPr>
-      <w:r>
-        <w:tab/>
-      </w:r>
-      <w:bookmarkStart w:id="60" w:name="_Toc493535479"/>
-      <w:r>
-        <w:rPr>
-          <w:lang w:val="es-AR"/>
-        </w:rPr>
-        <w:t>Valoración</w:t>
-      </w:r>
-      <w:r>
-        <w:rPr>
-          <w:lang w:val="es-AR"/>
-        </w:rPr>
-        <w:t>:</w:t>
-      </w:r>
-      <w:bookmarkEnd w:id="60"/>
       <w:r>
         <w:rPr>
           <w:lang w:val="es-AR"/>
@@ -6882,84 +7073,31 @@
         <w:spacing w:before="0"/>
         <w:ind w:left="284" w:firstLine="0"/>
         <w:jc w:val="both"/>
+      </w:pPr>
+      <w:r>
         <w:rPr>
           <w:lang w:val="es-AR"/>
         </w:rPr>
-      </w:pPr>
+        <w:t xml:space="preserve">Se trata de cualquier persona dentro del campus universitario que tenga instalada o desee instalar la aplicación </w:t>
+      </w:r>
       <w:r>
         <w:rPr>
           <w:lang w:val="es-AR"/>
         </w:rPr>
-        <w:t>Representa una cualidad, tipo de reclamo, o apreciación, tipificada por el encargado de un servicio para permitir a los valoradores realizar apreciación sobre el servicio brindado en un marco acotado y manejable.</w:t>
-      </w:r>
-    </w:p>
-    <w:p>
-      <w:pPr>
-        <w:pStyle w:val="PSI-Ttulo3"/>
-        <w:ind w:hanging="73"/>
+        <w:t>móvil</w:t>
+      </w:r>
+      <w:r>
         <w:rPr>
           <w:lang w:val="es-AR"/>
         </w:rPr>
-      </w:pPr>
-      <w:bookmarkStart w:id="61" w:name="_Toc493535480"/>
-      <w:r>
-        <w:rPr>
-          <w:lang w:val="es-AR"/>
-        </w:rPr>
-        <w:t>Valorador:</w:t>
-      </w:r>
-      <w:bookmarkEnd w:id="61"/>
-      <w:r>
-        <w:rPr>
-          <w:lang w:val="es-AR"/>
-        </w:rPr>
-        <w:t xml:space="preserve"> </w:t>
-      </w:r>
-    </w:p>
-    <w:p>
-      <w:pPr>
-        <w:spacing w:before="0"/>
-        <w:ind w:left="284" w:firstLine="0"/>
-        <w:jc w:val="both"/>
-        <w:rPr>
-          <w:lang w:val="es-AR"/>
-        </w:rPr>
-      </w:pPr>
-      <w:r>
-        <w:rPr>
-          <w:lang w:val="es-AR"/>
-        </w:rPr>
-        <w:t xml:space="preserve">Se trata de cualquier persona dentro del campus universitario que tenga instalada o desee instalar la aplicación </w:t>
-      </w:r>
-      <w:r>
-        <w:rPr>
-          <w:lang w:val="es-AR"/>
-        </w:rPr>
-        <w:t>móvil</w:t>
-      </w:r>
-      <w:r>
-        <w:rPr>
-          <w:lang w:val="es-AR"/>
-        </w:rPr>
-        <w:t xml:space="preserve"> para efectuar una valoración de las existentes sobre uno de los servicios existentes. En general se tratará de alumnos, personal docente y personal no docente, pero están contemplados miembros externos qu</w:t>
-      </w:r>
-      <w:bookmarkStart w:id="62" w:name="_GoBack"/>
-      <w:bookmarkEnd w:id="62"/>
-      <w:r>
-        <w:rPr>
-          <w:lang w:val="es-AR"/>
-        </w:rPr>
-        <w:t>e, por motivos de cursos, capacitaciones, etc., concurran a la universidad de manera esporádica.</w:t>
-      </w:r>
-    </w:p>
-    <w:p>
-      <w:pPr>
-        <w:pStyle w:val="PSI-Ttulo1"/>
-      </w:pPr>
+        <w:t xml:space="preserve"> para efectuar una valoración de las existentes sobre uno de los servicios existentes. En general se tratará de alumnos, personal docente y personal no docente, pero están contemplados miembros externos que, por motivos de cursos, capacitaciones, etc., concurran a la universidad de manera esporádica.</w:t>
+      </w:r>
+      <w:bookmarkStart w:id="60" w:name="_GoBack"/>
+      <w:bookmarkEnd w:id="60"/>
     </w:p>
     <w:sectPr>
-      <w:headerReference w:type="default" r:id="rId13"/>
-      <w:footerReference w:type="default" r:id="rId14"/>
+      <w:headerReference w:type="default" r:id="rId14"/>
+      <w:footerReference w:type="default" r:id="rId15"/>
       <w:pgSz w:w="11906" w:h="16838"/>
       <w:pgMar w:top="1535" w:right="1701" w:bottom="1417" w:left="1701" w:header="567" w:footer="572" w:gutter="0"/>
       <w:cols w:space="708"/>
@@ -6971,7 +7109,7 @@
 </file>
 
 <file path=word/endnotes.xml><?xml version="1.0" encoding="utf-8"?>
-<w:endnotes xmlns:wpc="http://schemas.microsoft.com/office/word/2010/wordprocessingCanvas" xmlns:mc="http://schemas.openxmlformats.org/markup-compatibility/2006" xmlns:o="urn:schemas-microsoft-com:office:office" xmlns:r="http://schemas.openxmlformats.org/officeDocument/2006/relationships" xmlns:m="http://schemas.openxmlformats.org/officeDocument/2006/math" xmlns:v="urn:schemas-microsoft-com:vml" xmlns:wp14="http://schemas.microsoft.com/office/word/2010/wordprocessingDrawing" xmlns:wp="http://schemas.openxmlformats.org/drawingml/2006/wordprocessingDrawing" xmlns:w10="urn:schemas-microsoft-com:office:word" xmlns:w="http://schemas.openxmlformats.org/wordprocessingml/2006/main" xmlns:w14="http://schemas.microsoft.com/office/word/2010/wordml" xmlns:w15="http://schemas.microsoft.com/office/word/2012/wordml" xmlns:wpg="http://schemas.microsoft.com/office/word/2010/wordprocessingGroup" xmlns:wpi="http://schemas.microsoft.com/office/word/2010/wordprocessingInk" xmlns:wne="http://schemas.microsoft.com/office/word/2006/wordml" xmlns:wps="http://schemas.microsoft.com/office/word/2010/wordprocessingShape" mc:Ignorable="w14 w15 wp14">
+<w:endnotes xmlns:wpc="http://schemas.microsoft.com/office/word/2010/wordprocessingCanvas" xmlns:mc="http://schemas.openxmlformats.org/markup-compatibility/2006" xmlns:o="urn:schemas-microsoft-com:office:office" xmlns:r="http://schemas.openxmlformats.org/officeDocument/2006/relationships" xmlns:m="http://schemas.openxmlformats.org/officeDocument/2006/math" xmlns:v="urn:schemas-microsoft-com:vml" xmlns:wp14="http://schemas.microsoft.com/office/word/2010/wordprocessingDrawing" xmlns:wp="http://schemas.openxmlformats.org/drawingml/2006/wordprocessingDrawing" xmlns:w10="urn:schemas-microsoft-com:office:word" xmlns:w="http://schemas.openxmlformats.org/wordprocessingml/2006/main" xmlns:w14="http://schemas.microsoft.com/office/word/2010/wordml" xmlns:wpg="http://schemas.microsoft.com/office/word/2010/wordprocessingGroup" xmlns:wpi="http://schemas.microsoft.com/office/word/2010/wordprocessingInk" xmlns:wne="http://schemas.microsoft.com/office/word/2006/wordml" xmlns:wps="http://schemas.microsoft.com/office/word/2010/wordprocessingShape" mc:Ignorable="w14 wp14">
   <w:endnote w:type="separator" w:id="-1">
     <w:p>
       <w:pPr>
@@ -6998,7 +7136,7 @@
 </file>
 
 <file path=word/footer1.xml><?xml version="1.0" encoding="utf-8"?>
-<w:ftr xmlns:wpc="http://schemas.microsoft.com/office/word/2010/wordprocessingCanvas" xmlns:mc="http://schemas.openxmlformats.org/markup-compatibility/2006" xmlns:o="urn:schemas-microsoft-com:office:office" xmlns:r="http://schemas.openxmlformats.org/officeDocument/2006/relationships" xmlns:m="http://schemas.openxmlformats.org/officeDocument/2006/math" xmlns:v="urn:schemas-microsoft-com:vml" xmlns:wp14="http://schemas.microsoft.com/office/word/2010/wordprocessingDrawing" xmlns:wp="http://schemas.openxmlformats.org/drawingml/2006/wordprocessingDrawing" xmlns:w10="urn:schemas-microsoft-com:office:word" xmlns:w="http://schemas.openxmlformats.org/wordprocessingml/2006/main" xmlns:w14="http://schemas.microsoft.com/office/word/2010/wordml" xmlns:w15="http://schemas.microsoft.com/office/word/2012/wordml" xmlns:wpg="http://schemas.microsoft.com/office/word/2010/wordprocessingGroup" xmlns:wpi="http://schemas.microsoft.com/office/word/2010/wordprocessingInk" xmlns:wne="http://schemas.microsoft.com/office/word/2006/wordml" xmlns:wps="http://schemas.microsoft.com/office/word/2010/wordprocessingShape" mc:Ignorable="w14 w15 wp14">
+<w:ftr xmlns:wpc="http://schemas.microsoft.com/office/word/2010/wordprocessingCanvas" xmlns:mc="http://schemas.openxmlformats.org/markup-compatibility/2006" xmlns:o="urn:schemas-microsoft-com:office:office" xmlns:r="http://schemas.openxmlformats.org/officeDocument/2006/relationships" xmlns:m="http://schemas.openxmlformats.org/officeDocument/2006/math" xmlns:v="urn:schemas-microsoft-com:vml" xmlns:wp14="http://schemas.microsoft.com/office/word/2010/wordprocessingDrawing" xmlns:wp="http://schemas.openxmlformats.org/drawingml/2006/wordprocessingDrawing" xmlns:w10="urn:schemas-microsoft-com:office:word" xmlns:w="http://schemas.openxmlformats.org/wordprocessingml/2006/main" xmlns:w14="http://schemas.microsoft.com/office/word/2010/wordml" xmlns:wpg="http://schemas.microsoft.com/office/word/2010/wordprocessingGroup" xmlns:wpi="http://schemas.microsoft.com/office/word/2010/wordprocessingInk" xmlns:wne="http://schemas.microsoft.com/office/word/2006/wordml" xmlns:wps="http://schemas.microsoft.com/office/word/2010/wordprocessingShape" mc:Ignorable="w14 wp14">
   <w:p>
     <w:pPr>
       <w:pStyle w:val="Piedepgina"/>
@@ -7082,7 +7220,7 @@
 </file>
 
 <file path=word/footnotes.xml><?xml version="1.0" encoding="utf-8"?>
-<w:footnotes xmlns:wpc="http://schemas.microsoft.com/office/word/2010/wordprocessingCanvas" xmlns:mc="http://schemas.openxmlformats.org/markup-compatibility/2006" xmlns:o="urn:schemas-microsoft-com:office:office" xmlns:r="http://schemas.openxmlformats.org/officeDocument/2006/relationships" xmlns:m="http://schemas.openxmlformats.org/officeDocument/2006/math" xmlns:v="urn:schemas-microsoft-com:vml" xmlns:wp14="http://schemas.microsoft.com/office/word/2010/wordprocessingDrawing" xmlns:wp="http://schemas.openxmlformats.org/drawingml/2006/wordprocessingDrawing" xmlns:w10="urn:schemas-microsoft-com:office:word" xmlns:w="http://schemas.openxmlformats.org/wordprocessingml/2006/main" xmlns:w14="http://schemas.microsoft.com/office/word/2010/wordml" xmlns:w15="http://schemas.microsoft.com/office/word/2012/wordml" xmlns:wpg="http://schemas.microsoft.com/office/word/2010/wordprocessingGroup" xmlns:wpi="http://schemas.microsoft.com/office/word/2010/wordprocessingInk" xmlns:wne="http://schemas.microsoft.com/office/word/2006/wordml" xmlns:wps="http://schemas.microsoft.com/office/word/2010/wordprocessingShape" mc:Ignorable="w14 w15 wp14">
+<w:footnotes xmlns:wpc="http://schemas.microsoft.com/office/word/2010/wordprocessingCanvas" xmlns:mc="http://schemas.openxmlformats.org/markup-compatibility/2006" xmlns:o="urn:schemas-microsoft-com:office:office" xmlns:r="http://schemas.openxmlformats.org/officeDocument/2006/relationships" xmlns:m="http://schemas.openxmlformats.org/officeDocument/2006/math" xmlns:v="urn:schemas-microsoft-com:vml" xmlns:wp14="http://schemas.microsoft.com/office/word/2010/wordprocessingDrawing" xmlns:wp="http://schemas.openxmlformats.org/drawingml/2006/wordprocessingDrawing" xmlns:w10="urn:schemas-microsoft-com:office:word" xmlns:w="http://schemas.openxmlformats.org/wordprocessingml/2006/main" xmlns:w14="http://schemas.microsoft.com/office/word/2010/wordml" xmlns:wpg="http://schemas.microsoft.com/office/word/2010/wordprocessingGroup" xmlns:wpi="http://schemas.microsoft.com/office/word/2010/wordprocessingInk" xmlns:wne="http://schemas.microsoft.com/office/word/2006/wordml" xmlns:wps="http://schemas.microsoft.com/office/word/2010/wordprocessingShape" mc:Ignorable="w14 wp14">
   <w:footnote w:type="separator" w:id="-1">
     <w:p>
       <w:pPr>
@@ -7109,7 +7247,7 @@
 </file>
 
 <file path=word/header1.xml><?xml version="1.0" encoding="utf-8"?>
-<w:hdr xmlns:wpc="http://schemas.microsoft.com/office/word/2010/wordprocessingCanvas" xmlns:mc="http://schemas.openxmlformats.org/markup-compatibility/2006" xmlns:o="urn:schemas-microsoft-com:office:office" xmlns:r="http://schemas.openxmlformats.org/officeDocument/2006/relationships" xmlns:m="http://schemas.openxmlformats.org/officeDocument/2006/math" xmlns:v="urn:schemas-microsoft-com:vml" xmlns:wp14="http://schemas.microsoft.com/office/word/2010/wordprocessingDrawing" xmlns:wp="http://schemas.openxmlformats.org/drawingml/2006/wordprocessingDrawing" xmlns:w10="urn:schemas-microsoft-com:office:word" xmlns:w="http://schemas.openxmlformats.org/wordprocessingml/2006/main" xmlns:w14="http://schemas.microsoft.com/office/word/2010/wordml" xmlns:w15="http://schemas.microsoft.com/office/word/2012/wordml" xmlns:wpg="http://schemas.microsoft.com/office/word/2010/wordprocessingGroup" xmlns:wpi="http://schemas.microsoft.com/office/word/2010/wordprocessingInk" xmlns:wne="http://schemas.microsoft.com/office/word/2006/wordml" xmlns:wps="http://schemas.microsoft.com/office/word/2010/wordprocessingShape" mc:Ignorable="w14 w15 wp14">
+<w:hdr xmlns:wpc="http://schemas.microsoft.com/office/word/2010/wordprocessingCanvas" xmlns:mc="http://schemas.openxmlformats.org/markup-compatibility/2006" xmlns:o="urn:schemas-microsoft-com:office:office" xmlns:r="http://schemas.openxmlformats.org/officeDocument/2006/relationships" xmlns:m="http://schemas.openxmlformats.org/officeDocument/2006/math" xmlns:v="urn:schemas-microsoft-com:vml" xmlns:wp14="http://schemas.microsoft.com/office/word/2010/wordprocessingDrawing" xmlns:wp="http://schemas.openxmlformats.org/drawingml/2006/wordprocessingDrawing" xmlns:w10="urn:schemas-microsoft-com:office:word" xmlns:w="http://schemas.openxmlformats.org/wordprocessingml/2006/main" xmlns:w14="http://schemas.microsoft.com/office/word/2010/wordml" xmlns:wpg="http://schemas.microsoft.com/office/word/2010/wordprocessingGroup" xmlns:wpi="http://schemas.microsoft.com/office/word/2010/wordprocessingInk" xmlns:wne="http://schemas.microsoft.com/office/word/2006/wordml" xmlns:wps="http://schemas.microsoft.com/office/word/2010/wordprocessingShape" mc:Ignorable="w14 wp14">
   <w:p>
     <w:pPr>
       <w:pStyle w:val="Encabezado"/>
@@ -7215,7 +7353,7 @@
 </file>
 
 <file path=word/numbering.xml><?xml version="1.0" encoding="utf-8"?>
-<w:numbering xmlns:wpc="http://schemas.microsoft.com/office/word/2010/wordprocessingCanvas" xmlns:mc="http://schemas.openxmlformats.org/markup-compatibility/2006" xmlns:o="urn:schemas-microsoft-com:office:office" xmlns:r="http://schemas.openxmlformats.org/officeDocument/2006/relationships" xmlns:m="http://schemas.openxmlformats.org/officeDocument/2006/math" xmlns:v="urn:schemas-microsoft-com:vml" xmlns:wp14="http://schemas.microsoft.com/office/word/2010/wordprocessingDrawing" xmlns:wp="http://schemas.openxmlformats.org/drawingml/2006/wordprocessingDrawing" xmlns:w10="urn:schemas-microsoft-com:office:word" xmlns:w="http://schemas.openxmlformats.org/wordprocessingml/2006/main" xmlns:w14="http://schemas.microsoft.com/office/word/2010/wordml" xmlns:w15="http://schemas.microsoft.com/office/word/2012/wordml" xmlns:wpg="http://schemas.microsoft.com/office/word/2010/wordprocessingGroup" xmlns:wpi="http://schemas.microsoft.com/office/word/2010/wordprocessingInk" xmlns:wne="http://schemas.microsoft.com/office/word/2006/wordml" xmlns:wps="http://schemas.microsoft.com/office/word/2010/wordprocessingShape" mc:Ignorable="w14 w15 wp14">
+<w:numbering xmlns:wpc="http://schemas.microsoft.com/office/word/2010/wordprocessingCanvas" xmlns:mc="http://schemas.openxmlformats.org/markup-compatibility/2006" xmlns:o="urn:schemas-microsoft-com:office:office" xmlns:r="http://schemas.openxmlformats.org/officeDocument/2006/relationships" xmlns:m="http://schemas.openxmlformats.org/officeDocument/2006/math" xmlns:v="urn:schemas-microsoft-com:vml" xmlns:wp14="http://schemas.microsoft.com/office/word/2010/wordprocessingDrawing" xmlns:wp="http://schemas.openxmlformats.org/drawingml/2006/wordprocessingDrawing" xmlns:w10="urn:schemas-microsoft-com:office:word" xmlns:w="http://schemas.openxmlformats.org/wordprocessingml/2006/main" xmlns:w14="http://schemas.microsoft.com/office/word/2010/wordml" xmlns:wpg="http://schemas.microsoft.com/office/word/2010/wordprocessingGroup" xmlns:wpi="http://schemas.microsoft.com/office/word/2010/wordprocessingInk" xmlns:wne="http://schemas.microsoft.com/office/word/2006/wordml" xmlns:wps="http://schemas.microsoft.com/office/word/2010/wordprocessingShape" mc:Ignorable="w14 wp14">
   <w:abstractNum w:abstractNumId="0">
     <w:nsid w:val="00000003"/>
     <w:multiLevelType w:val="multilevel"/>
@@ -8541,7 +8679,7 @@
 </file>
 
 <file path=word/styles.xml><?xml version="1.0" encoding="utf-8"?>
-<w:styles xmlns:mc="http://schemas.openxmlformats.org/markup-compatibility/2006" xmlns:r="http://schemas.openxmlformats.org/officeDocument/2006/relationships" xmlns:w="http://schemas.openxmlformats.org/wordprocessingml/2006/main" xmlns:w14="http://schemas.microsoft.com/office/word/2010/wordml" xmlns:w15="http://schemas.microsoft.com/office/word/2012/wordml" mc:Ignorable="w14 w15">
+<w:styles xmlns:mc="http://schemas.openxmlformats.org/markup-compatibility/2006" xmlns:r="http://schemas.openxmlformats.org/officeDocument/2006/relationships" xmlns:w="http://schemas.openxmlformats.org/wordprocessingml/2006/main" xmlns:w14="http://schemas.microsoft.com/office/word/2010/wordml" mc:Ignorable="w14">
   <w:docDefaults>
     <w:rPrDefault>
       <w:rPr>
@@ -8558,378 +8696,145 @@
       </w:pPr>
     </w:pPrDefault>
   </w:docDefaults>
-  <w:latentStyles w:defLockedState="0" w:defUIPriority="99" w:defSemiHidden="0" w:defUnhideWhenUsed="0" w:defQFormat="0" w:count="371">
-    <w:lsdException w:name="Normal" w:uiPriority="0" w:qFormat="1"/>
-    <w:lsdException w:name="heading 1" w:uiPriority="0" w:qFormat="1"/>
-    <w:lsdException w:name="heading 2" w:semiHidden="1" w:uiPriority="0" w:unhideWhenUsed="1" w:qFormat="1"/>
-    <w:lsdException w:name="heading 3" w:semiHidden="1" w:uiPriority="9" w:unhideWhenUsed="1" w:qFormat="1"/>
-    <w:lsdException w:name="heading 4" w:semiHidden="1" w:uiPriority="9" w:unhideWhenUsed="1" w:qFormat="1"/>
-    <w:lsdException w:name="heading 5" w:semiHidden="1" w:uiPriority="9" w:unhideWhenUsed="1" w:qFormat="1"/>
-    <w:lsdException w:name="heading 6" w:semiHidden="1" w:uiPriority="9" w:unhideWhenUsed="1" w:qFormat="1"/>
-    <w:lsdException w:name="heading 7" w:semiHidden="1" w:uiPriority="9" w:unhideWhenUsed="1" w:qFormat="1"/>
-    <w:lsdException w:name="heading 8" w:semiHidden="1" w:uiPriority="9" w:unhideWhenUsed="1" w:qFormat="1"/>
-    <w:lsdException w:name="heading 9" w:semiHidden="1" w:uiPriority="9" w:unhideWhenUsed="1" w:qFormat="1"/>
-    <w:lsdException w:name="index 1" w:semiHidden="1" w:unhideWhenUsed="1"/>
-    <w:lsdException w:name="index 2" w:semiHidden="1" w:unhideWhenUsed="1"/>
-    <w:lsdException w:name="index 3" w:semiHidden="1" w:unhideWhenUsed="1"/>
-    <w:lsdException w:name="index 4" w:semiHidden="1" w:unhideWhenUsed="1"/>
-    <w:lsdException w:name="index 5" w:semiHidden="1" w:unhideWhenUsed="1"/>
-    <w:lsdException w:name="index 6" w:semiHidden="1" w:unhideWhenUsed="1"/>
-    <w:lsdException w:name="index 7" w:semiHidden="1" w:unhideWhenUsed="1"/>
-    <w:lsdException w:name="index 8" w:semiHidden="1" w:unhideWhenUsed="1"/>
-    <w:lsdException w:name="index 9" w:semiHidden="1" w:unhideWhenUsed="1"/>
-    <w:lsdException w:name="toc 1" w:semiHidden="1" w:uiPriority="39" w:unhideWhenUsed="1" w:qFormat="1"/>
-    <w:lsdException w:name="toc 2" w:semiHidden="1" w:uiPriority="39" w:unhideWhenUsed="1" w:qFormat="1"/>
-    <w:lsdException w:name="toc 3" w:semiHidden="1" w:uiPriority="39" w:unhideWhenUsed="1" w:qFormat="1"/>
-    <w:lsdException w:name="toc 4" w:semiHidden="1" w:uiPriority="39" w:unhideWhenUsed="1"/>
-    <w:lsdException w:name="toc 5" w:semiHidden="1" w:uiPriority="39" w:unhideWhenUsed="1"/>
-    <w:lsdException w:name="toc 6" w:semiHidden="1" w:uiPriority="39" w:unhideWhenUsed="1"/>
-    <w:lsdException w:name="toc 7" w:semiHidden="1" w:uiPriority="39" w:unhideWhenUsed="1"/>
-    <w:lsdException w:name="toc 8" w:semiHidden="1" w:uiPriority="39" w:unhideWhenUsed="1"/>
-    <w:lsdException w:name="toc 9" w:semiHidden="1" w:uiPriority="39" w:unhideWhenUsed="1"/>
-    <w:lsdException w:name="Normal Indent" w:semiHidden="1" w:unhideWhenUsed="1"/>
-    <w:lsdException w:name="footnote text" w:semiHidden="1" w:unhideWhenUsed="1"/>
-    <w:lsdException w:name="annotation text" w:semiHidden="1" w:unhideWhenUsed="1"/>
-    <w:lsdException w:name="header" w:semiHidden="1" w:unhideWhenUsed="1"/>
-    <w:lsdException w:name="footer" w:semiHidden="1" w:unhideWhenUsed="1"/>
-    <w:lsdException w:name="index heading" w:semiHidden="1" w:unhideWhenUsed="1"/>
-    <w:lsdException w:name="caption" w:semiHidden="1" w:uiPriority="35" w:unhideWhenUsed="1" w:qFormat="1"/>
-    <w:lsdException w:name="table of figures" w:semiHidden="1" w:unhideWhenUsed="1"/>
-    <w:lsdException w:name="envelope address" w:semiHidden="1" w:unhideWhenUsed="1"/>
-    <w:lsdException w:name="envelope return" w:semiHidden="1" w:unhideWhenUsed="1"/>
-    <w:lsdException w:name="footnote reference" w:semiHidden="1" w:unhideWhenUsed="1"/>
-    <w:lsdException w:name="annotation reference" w:semiHidden="1" w:unhideWhenUsed="1"/>
-    <w:lsdException w:name="line number" w:semiHidden="1" w:unhideWhenUsed="1"/>
-    <w:lsdException w:name="page number" w:semiHidden="1" w:unhideWhenUsed="1"/>
-    <w:lsdException w:name="endnote reference" w:semiHidden="1" w:unhideWhenUsed="1"/>
-    <w:lsdException w:name="endnote text" w:semiHidden="1" w:unhideWhenUsed="1"/>
-    <w:lsdException w:name="table of authorities" w:semiHidden="1" w:unhideWhenUsed="1"/>
-    <w:lsdException w:name="macro" w:semiHidden="1" w:unhideWhenUsed="1"/>
-    <w:lsdException w:name="toa heading" w:semiHidden="1" w:unhideWhenUsed="1"/>
-    <w:lsdException w:name="List" w:semiHidden="1" w:unhideWhenUsed="1"/>
-    <w:lsdException w:name="List Bullet" w:semiHidden="1" w:unhideWhenUsed="1"/>
-    <w:lsdException w:name="List Number" w:semiHidden="1" w:unhideWhenUsed="1"/>
-    <w:lsdException w:name="List 2" w:semiHidden="1" w:unhideWhenUsed="1"/>
-    <w:lsdException w:name="List 3" w:semiHidden="1" w:unhideWhenUsed="1"/>
-    <w:lsdException w:name="List 4" w:semiHidden="1" w:unhideWhenUsed="1"/>
-    <w:lsdException w:name="List 5" w:semiHidden="1" w:unhideWhenUsed="1"/>
-    <w:lsdException w:name="List Bullet 2" w:semiHidden="1" w:unhideWhenUsed="1"/>
-    <w:lsdException w:name="List Bullet 3" w:semiHidden="1" w:unhideWhenUsed="1"/>
-    <w:lsdException w:name="List Bullet 4" w:semiHidden="1" w:unhideWhenUsed="1"/>
-    <w:lsdException w:name="List Bullet 5" w:semiHidden="1" w:unhideWhenUsed="1"/>
-    <w:lsdException w:name="List Number 2" w:semiHidden="1" w:unhideWhenUsed="1"/>
-    <w:lsdException w:name="List Number 3" w:semiHidden="1" w:unhideWhenUsed="1"/>
-    <w:lsdException w:name="List Number 4" w:semiHidden="1" w:unhideWhenUsed="1"/>
-    <w:lsdException w:name="List Number 5" w:semiHidden="1" w:unhideWhenUsed="1"/>
-    <w:lsdException w:name="Title" w:uiPriority="10" w:qFormat="1"/>
-    <w:lsdException w:name="Closing" w:semiHidden="1" w:unhideWhenUsed="1"/>
-    <w:lsdException w:name="Signature" w:semiHidden="1" w:unhideWhenUsed="1"/>
-    <w:lsdException w:name="Default Paragraph Font" w:semiHidden="1" w:uiPriority="1" w:unhideWhenUsed="1"/>
-    <w:lsdException w:name="Body Text" w:semiHidden="1" w:uiPriority="0" w:unhideWhenUsed="1"/>
-    <w:lsdException w:name="Body Text Indent" w:semiHidden="1" w:unhideWhenUsed="1"/>
-    <w:lsdException w:name="List Continue" w:semiHidden="1" w:unhideWhenUsed="1"/>
-    <w:lsdException w:name="List Continue 2" w:semiHidden="1" w:unhideWhenUsed="1"/>
-    <w:lsdException w:name="List Continue 3" w:semiHidden="1" w:unhideWhenUsed="1"/>
-    <w:lsdException w:name="List Continue 4" w:semiHidden="1" w:unhideWhenUsed="1"/>
-    <w:lsdException w:name="List Continue 5" w:semiHidden="1" w:unhideWhenUsed="1"/>
-    <w:lsdException w:name="Message Header" w:semiHidden="1" w:unhideWhenUsed="1"/>
-    <w:lsdException w:name="Subtitle" w:uiPriority="11" w:qFormat="1"/>
-    <w:lsdException w:name="Salutation" w:semiHidden="1" w:unhideWhenUsed="1"/>
-    <w:lsdException w:name="Date" w:semiHidden="1" w:unhideWhenUsed="1"/>
-    <w:lsdException w:name="Body Text First Indent" w:semiHidden="1" w:unhideWhenUsed="1"/>
-    <w:lsdException w:name="Body Text First Indent 2" w:semiHidden="1" w:unhideWhenUsed="1"/>
-    <w:lsdException w:name="Note Heading" w:semiHidden="1" w:unhideWhenUsed="1"/>
-    <w:lsdException w:name="Body Text 2" w:semiHidden="1" w:unhideWhenUsed="1"/>
-    <w:lsdException w:name="Body Text 3" w:semiHidden="1" w:unhideWhenUsed="1"/>
-    <w:lsdException w:name="Body Text Indent 2" w:semiHidden="1" w:unhideWhenUsed="1"/>
-    <w:lsdException w:name="Body Text Indent 3" w:semiHidden="1" w:unhideWhenUsed="1"/>
-    <w:lsdException w:name="Block Text" w:semiHidden="1" w:unhideWhenUsed="1"/>
-    <w:lsdException w:name="Hyperlink" w:semiHidden="1" w:unhideWhenUsed="1"/>
-    <w:lsdException w:name="FollowedHyperlink" w:semiHidden="1" w:unhideWhenUsed="1"/>
-    <w:lsdException w:name="Strong" w:uiPriority="22" w:qFormat="1"/>
-    <w:lsdException w:name="Emphasis" w:uiPriority="20" w:qFormat="1"/>
-    <w:lsdException w:name="Document Map" w:semiHidden="1" w:unhideWhenUsed="1"/>
-    <w:lsdException w:name="Plain Text" w:semiHidden="1" w:unhideWhenUsed="1"/>
-    <w:lsdException w:name="E-mail Signature" w:semiHidden="1" w:unhideWhenUsed="1"/>
-    <w:lsdException w:name="HTML Top of Form" w:semiHidden="1" w:unhideWhenUsed="1"/>
-    <w:lsdException w:name="HTML Bottom of Form" w:semiHidden="1" w:unhideWhenUsed="1"/>
-    <w:lsdException w:name="Normal (Web)" w:semiHidden="1" w:unhideWhenUsed="1"/>
-    <w:lsdException w:name="HTML Acronym" w:semiHidden="1" w:unhideWhenUsed="1"/>
-    <w:lsdException w:name="HTML Address" w:semiHidden="1" w:unhideWhenUsed="1"/>
-    <w:lsdException w:name="HTML Cite" w:semiHidden="1" w:unhideWhenUsed="1"/>
-    <w:lsdException w:name="HTML Code" w:semiHidden="1" w:unhideWhenUsed="1"/>
-    <w:lsdException w:name="HTML Definition" w:semiHidden="1" w:unhideWhenUsed="1"/>
-    <w:lsdException w:name="HTML Keyboard" w:semiHidden="1" w:unhideWhenUsed="1"/>
-    <w:lsdException w:name="HTML Preformatted" w:semiHidden="1" w:unhideWhenUsed="1"/>
-    <w:lsdException w:name="HTML Sample" w:semiHidden="1" w:unhideWhenUsed="1"/>
-    <w:lsdException w:name="HTML Typewriter" w:semiHidden="1" w:unhideWhenUsed="1"/>
-    <w:lsdException w:name="HTML Variable" w:semiHidden="1" w:unhideWhenUsed="1"/>
-    <w:lsdException w:name="Normal Table" w:semiHidden="1" w:unhideWhenUsed="1"/>
-    <w:lsdException w:name="annotation subject" w:semiHidden="1" w:unhideWhenUsed="1"/>
-    <w:lsdException w:name="No List" w:semiHidden="1" w:unhideWhenUsed="1"/>
-    <w:lsdException w:name="Outline List 1" w:semiHidden="1" w:unhideWhenUsed="1"/>
-    <w:lsdException w:name="Outline List 2" w:semiHidden="1" w:unhideWhenUsed="1"/>
-    <w:lsdException w:name="Outline List 3" w:semiHidden="1" w:unhideWhenUsed="1"/>
-    <w:lsdException w:name="Table Simple 1" w:semiHidden="1" w:unhideWhenUsed="1"/>
-    <w:lsdException w:name="Table Simple 2" w:semiHidden="1" w:unhideWhenUsed="1"/>
-    <w:lsdException w:name="Table Simple 3" w:semiHidden="1" w:unhideWhenUsed="1"/>
-    <w:lsdException w:name="Table Classic 1" w:semiHidden="1" w:unhideWhenUsed="1"/>
-    <w:lsdException w:name="Table Classic 2" w:semiHidden="1" w:unhideWhenUsed="1"/>
-    <w:lsdException w:name="Table Classic 3" w:semiHidden="1" w:unhideWhenUsed="1"/>
-    <w:lsdException w:name="Table Classic 4" w:semiHidden="1" w:unhideWhenUsed="1"/>
-    <w:lsdException w:name="Table Colorful 1" w:semiHidden="1" w:unhideWhenUsed="1"/>
-    <w:lsdException w:name="Table Colorful 2" w:semiHidden="1" w:unhideWhenUsed="1"/>
-    <w:lsdException w:name="Table Colorful 3" w:semiHidden="1" w:unhideWhenUsed="1"/>
-    <w:lsdException w:name="Table Columns 1" w:semiHidden="1" w:unhideWhenUsed="1"/>
-    <w:lsdException w:name="Table Columns 2" w:semiHidden="1" w:unhideWhenUsed="1"/>
-    <w:lsdException w:name="Table Columns 3" w:semiHidden="1" w:unhideWhenUsed="1"/>
-    <w:lsdException w:name="Table Columns 4" w:semiHidden="1" w:unhideWhenUsed="1"/>
-    <w:lsdException w:name="Table Columns 5" w:semiHidden="1" w:unhideWhenUsed="1"/>
-    <w:lsdException w:name="Table Grid 1" w:semiHidden="1" w:unhideWhenUsed="1"/>
-    <w:lsdException w:name="Table Grid 2" w:semiHidden="1" w:unhideWhenUsed="1"/>
-    <w:lsdException w:name="Table Grid 3" w:semiHidden="1" w:unhideWhenUsed="1"/>
-    <w:lsdException w:name="Table Grid 4" w:semiHidden="1" w:unhideWhenUsed="1"/>
-    <w:lsdException w:name="Table Grid 5" w:semiHidden="1" w:unhideWhenUsed="1"/>
-    <w:lsdException w:name="Table Grid 6" w:semiHidden="1" w:unhideWhenUsed="1"/>
-    <w:lsdException w:name="Table Grid 7" w:semiHidden="1" w:unhideWhenUsed="1"/>
-    <w:lsdException w:name="Table Grid 8" w:semiHidden="1" w:unhideWhenUsed="1"/>
-    <w:lsdException w:name="Table List 1" w:semiHidden="1" w:unhideWhenUsed="1"/>
-    <w:lsdException w:name="Table List 2" w:semiHidden="1" w:unhideWhenUsed="1"/>
-    <w:lsdException w:name="Table List 3" w:semiHidden="1" w:unhideWhenUsed="1"/>
-    <w:lsdException w:name="Table List 4" w:semiHidden="1" w:unhideWhenUsed="1"/>
-    <w:lsdException w:name="Table List 5" w:semiHidden="1" w:unhideWhenUsed="1"/>
-    <w:lsdException w:name="Table List 6" w:semiHidden="1" w:unhideWhenUsed="1"/>
-    <w:lsdException w:name="Table List 7" w:semiHidden="1" w:unhideWhenUsed="1"/>
-    <w:lsdException w:name="Table List 8" w:semiHidden="1" w:unhideWhenUsed="1"/>
-    <w:lsdException w:name="Table 3D effects 1" w:semiHidden="1" w:unhideWhenUsed="1"/>
-    <w:lsdException w:name="Table 3D effects 2" w:semiHidden="1" w:unhideWhenUsed="1"/>
-    <w:lsdException w:name="Table 3D effects 3" w:semiHidden="1" w:unhideWhenUsed="1"/>
-    <w:lsdException w:name="Table Contemporary" w:semiHidden="1" w:unhideWhenUsed="1"/>
-    <w:lsdException w:name="Table Elegant" w:semiHidden="1" w:unhideWhenUsed="1"/>
-    <w:lsdException w:name="Table Professional" w:semiHidden="1" w:unhideWhenUsed="1"/>
-    <w:lsdException w:name="Table Subtle 1" w:semiHidden="1" w:unhideWhenUsed="1"/>
-    <w:lsdException w:name="Table Subtle 2" w:semiHidden="1" w:unhideWhenUsed="1"/>
-    <w:lsdException w:name="Table Web 1" w:semiHidden="1" w:unhideWhenUsed="1"/>
-    <w:lsdException w:name="Table Web 2" w:semiHidden="1" w:unhideWhenUsed="1"/>
-    <w:lsdException w:name="Table Web 3" w:semiHidden="1" w:unhideWhenUsed="1"/>
-    <w:lsdException w:name="Balloon Text" w:semiHidden="1" w:unhideWhenUsed="1"/>
-    <w:lsdException w:name="Table Grid" w:uiPriority="59"/>
-    <w:lsdException w:name="Table Theme" w:semiHidden="1" w:unhideWhenUsed="1"/>
-    <w:lsdException w:name="Placeholder Text" w:semiHidden="1"/>
-    <w:lsdException w:name="No Spacing" w:uiPriority="1" w:qFormat="1"/>
-    <w:lsdException w:name="Light Shading" w:uiPriority="60"/>
-    <w:lsdException w:name="Light List" w:uiPriority="61"/>
-    <w:lsdException w:name="Light Grid" w:uiPriority="62"/>
-    <w:lsdException w:name="Medium Shading 1" w:uiPriority="63"/>
-    <w:lsdException w:name="Medium Shading 2" w:uiPriority="64"/>
-    <w:lsdException w:name="Medium List 1" w:uiPriority="65"/>
-    <w:lsdException w:name="Medium List 2" w:uiPriority="66"/>
-    <w:lsdException w:name="Medium Grid 1" w:uiPriority="67"/>
-    <w:lsdException w:name="Medium Grid 2" w:uiPriority="68"/>
-    <w:lsdException w:name="Medium Grid 3" w:uiPriority="69"/>
-    <w:lsdException w:name="Dark List" w:uiPriority="70"/>
-    <w:lsdException w:name="Colorful Shading" w:uiPriority="71"/>
-    <w:lsdException w:name="Colorful List" w:uiPriority="72"/>
-    <w:lsdException w:name="Colorful Grid" w:uiPriority="73"/>
-    <w:lsdException w:name="Light Shading Accent 1" w:uiPriority="60"/>
-    <w:lsdException w:name="Light List Accent 1" w:uiPriority="61"/>
-    <w:lsdException w:name="Light Grid Accent 1" w:uiPriority="62"/>
-    <w:lsdException w:name="Medium Shading 1 Accent 1" w:uiPriority="63"/>
-    <w:lsdException w:name="Medium Shading 2 Accent 1" w:uiPriority="64"/>
-    <w:lsdException w:name="Medium List 1 Accent 1" w:uiPriority="65"/>
-    <w:lsdException w:name="Revision" w:semiHidden="1"/>
-    <w:lsdException w:name="List Paragraph" w:uiPriority="34" w:qFormat="1"/>
-    <w:lsdException w:name="Quote" w:uiPriority="29" w:qFormat="1"/>
-    <w:lsdException w:name="Intense Quote" w:uiPriority="30" w:qFormat="1"/>
-    <w:lsdException w:name="Medium List 2 Accent 1" w:uiPriority="66"/>
-    <w:lsdException w:name="Medium Grid 1 Accent 1" w:uiPriority="67"/>
-    <w:lsdException w:name="Medium Grid 2 Accent 1" w:uiPriority="68"/>
-    <w:lsdException w:name="Medium Grid 3 Accent 1" w:uiPriority="69"/>
-    <w:lsdException w:name="Dark List Accent 1" w:uiPriority="70"/>
-    <w:lsdException w:name="Colorful Shading Accent 1" w:uiPriority="71"/>
-    <w:lsdException w:name="Colorful List Accent 1" w:uiPriority="72"/>
-    <w:lsdException w:name="Colorful Grid Accent 1" w:uiPriority="73"/>
-    <w:lsdException w:name="Light Shading Accent 2" w:uiPriority="60"/>
-    <w:lsdException w:name="Light List Accent 2" w:uiPriority="61"/>
-    <w:lsdException w:name="Light Grid Accent 2" w:uiPriority="62"/>
-    <w:lsdException w:name="Medium Shading 1 Accent 2" w:uiPriority="63"/>
-    <w:lsdException w:name="Medium Shading 2 Accent 2" w:uiPriority="64"/>
-    <w:lsdException w:name="Medium List 1 Accent 2" w:uiPriority="65"/>
-    <w:lsdException w:name="Medium List 2 Accent 2" w:uiPriority="66"/>
-    <w:lsdException w:name="Medium Grid 1 Accent 2" w:uiPriority="67"/>
-    <w:lsdException w:name="Medium Grid 2 Accent 2" w:uiPriority="68"/>
-    <w:lsdException w:name="Medium Grid 3 Accent 2" w:uiPriority="69"/>
-    <w:lsdException w:name="Dark List Accent 2" w:uiPriority="70"/>
-    <w:lsdException w:name="Colorful Shading Accent 2" w:uiPriority="71"/>
-    <w:lsdException w:name="Colorful List Accent 2" w:uiPriority="72"/>
-    <w:lsdException w:name="Colorful Grid Accent 2" w:uiPriority="73"/>
-    <w:lsdException w:name="Light Shading Accent 3" w:uiPriority="60"/>
-    <w:lsdException w:name="Light List Accent 3" w:uiPriority="61"/>
-    <w:lsdException w:name="Light Grid Accent 3" w:uiPriority="62"/>
-    <w:lsdException w:name="Medium Shading 1 Accent 3" w:uiPriority="63"/>
-    <w:lsdException w:name="Medium Shading 2 Accent 3" w:uiPriority="64"/>
-    <w:lsdException w:name="Medium List 1 Accent 3" w:uiPriority="65"/>
-    <w:lsdException w:name="Medium List 2 Accent 3" w:uiPriority="66"/>
-    <w:lsdException w:name="Medium Grid 1 Accent 3" w:uiPriority="67"/>
-    <w:lsdException w:name="Medium Grid 2 Accent 3" w:uiPriority="68"/>
-    <w:lsdException w:name="Medium Grid 3 Accent 3" w:uiPriority="69"/>
-    <w:lsdException w:name="Dark List Accent 3" w:uiPriority="70"/>
-    <w:lsdException w:name="Colorful Shading Accent 3" w:uiPriority="71"/>
-    <w:lsdException w:name="Colorful List Accent 3" w:uiPriority="72"/>
-    <w:lsdException w:name="Colorful Grid Accent 3" w:uiPriority="73"/>
-    <w:lsdException w:name="Light Shading Accent 4" w:uiPriority="60"/>
-    <w:lsdException w:name="Light List Accent 4" w:uiPriority="61"/>
-    <w:lsdException w:name="Light Grid Accent 4" w:uiPriority="62"/>
-    <w:lsdException w:name="Medium Shading 1 Accent 4" w:uiPriority="63"/>
-    <w:lsdException w:name="Medium Shading 2 Accent 4" w:uiPriority="64"/>
-    <w:lsdException w:name="Medium List 1 Accent 4" w:uiPriority="65"/>
-    <w:lsdException w:name="Medium List 2 Accent 4" w:uiPriority="66"/>
-    <w:lsdException w:name="Medium Grid 1 Accent 4" w:uiPriority="67"/>
-    <w:lsdException w:name="Medium Grid 2 Accent 4" w:uiPriority="68"/>
-    <w:lsdException w:name="Medium Grid 3 Accent 4" w:uiPriority="69"/>
-    <w:lsdException w:name="Dark List Accent 4" w:uiPriority="70"/>
-    <w:lsdException w:name="Colorful Shading Accent 4" w:uiPriority="71"/>
-    <w:lsdException w:name="Colorful List Accent 4" w:uiPriority="72"/>
-    <w:lsdException w:name="Colorful Grid Accent 4" w:uiPriority="73"/>
-    <w:lsdException w:name="Light Shading Accent 5" w:uiPriority="60"/>
-    <w:lsdException w:name="Light List Accent 5" w:uiPriority="61"/>
-    <w:lsdException w:name="Light Grid Accent 5" w:uiPriority="62"/>
-    <w:lsdException w:name="Medium Shading 1 Accent 5" w:uiPriority="63"/>
-    <w:lsdException w:name="Medium Shading 2 Accent 5" w:uiPriority="64"/>
-    <w:lsdException w:name="Medium List 1 Accent 5" w:uiPriority="65"/>
-    <w:lsdException w:name="Medium List 2 Accent 5" w:uiPriority="66"/>
-    <w:lsdException w:name="Medium Grid 1 Accent 5" w:uiPriority="67"/>
-    <w:lsdException w:name="Medium Grid 2 Accent 5" w:uiPriority="68"/>
-    <w:lsdException w:name="Medium Grid 3 Accent 5" w:uiPriority="69"/>
-    <w:lsdException w:name="Dark List Accent 5" w:uiPriority="70"/>
-    <w:lsdException w:name="Colorful Shading Accent 5" w:uiPriority="71"/>
-    <w:lsdException w:name="Colorful List Accent 5" w:uiPriority="72"/>
-    <w:lsdException w:name="Colorful Grid Accent 5" w:uiPriority="73"/>
-    <w:lsdException w:name="Light Shading Accent 6" w:uiPriority="60"/>
-    <w:lsdException w:name="Light List Accent 6" w:uiPriority="61"/>
-    <w:lsdException w:name="Light Grid Accent 6" w:uiPriority="62"/>
-    <w:lsdException w:name="Medium Shading 1 Accent 6" w:uiPriority="63"/>
-    <w:lsdException w:name="Medium Shading 2 Accent 6" w:uiPriority="64"/>
-    <w:lsdException w:name="Medium List 1 Accent 6" w:uiPriority="65"/>
-    <w:lsdException w:name="Medium List 2 Accent 6" w:uiPriority="66"/>
-    <w:lsdException w:name="Medium Grid 1 Accent 6" w:uiPriority="67"/>
-    <w:lsdException w:name="Medium Grid 2 Accent 6" w:uiPriority="68"/>
-    <w:lsdException w:name="Medium Grid 3 Accent 6" w:uiPriority="69"/>
-    <w:lsdException w:name="Dark List Accent 6" w:uiPriority="70"/>
-    <w:lsdException w:name="Colorful Shading Accent 6" w:uiPriority="71"/>
-    <w:lsdException w:name="Colorful List Accent 6" w:uiPriority="72"/>
-    <w:lsdException w:name="Colorful Grid Accent 6" w:uiPriority="73"/>
-    <w:lsdException w:name="Subtle Emphasis" w:uiPriority="19" w:qFormat="1"/>
-    <w:lsdException w:name="Intense Emphasis" w:uiPriority="21" w:qFormat="1"/>
-    <w:lsdException w:name="Subtle Reference" w:uiPriority="31" w:qFormat="1"/>
-    <w:lsdException w:name="Intense Reference" w:uiPriority="32" w:qFormat="1"/>
-    <w:lsdException w:name="Book Title" w:uiPriority="33" w:qFormat="1"/>
-    <w:lsdException w:name="Bibliography" w:semiHidden="1" w:uiPriority="37" w:unhideWhenUsed="1"/>
-    <w:lsdException w:name="TOC Heading" w:semiHidden="1" w:uiPriority="39" w:unhideWhenUsed="1" w:qFormat="1"/>
-    <w:lsdException w:name="Plain Table 1" w:uiPriority="41"/>
-    <w:lsdException w:name="Plain Table 2" w:uiPriority="42"/>
-    <w:lsdException w:name="Plain Table 3" w:uiPriority="43"/>
-    <w:lsdException w:name="Plain Table 4" w:uiPriority="44"/>
-    <w:lsdException w:name="Plain Table 5" w:uiPriority="45"/>
-    <w:lsdException w:name="Grid Table Light" w:uiPriority="40"/>
-    <w:lsdException w:name="Grid Table 1 Light" w:uiPriority="46"/>
-    <w:lsdException w:name="Grid Table 2" w:uiPriority="47"/>
-    <w:lsdException w:name="Grid Table 3" w:uiPriority="48"/>
-    <w:lsdException w:name="Grid Table 4" w:uiPriority="49"/>
-    <w:lsdException w:name="Grid Table 5 Dark" w:uiPriority="50"/>
-    <w:lsdException w:name="Grid Table 6 Colorful" w:uiPriority="51"/>
-    <w:lsdException w:name="Grid Table 7 Colorful" w:uiPriority="52"/>
-    <w:lsdException w:name="Grid Table 1 Light Accent 1" w:uiPriority="46"/>
-    <w:lsdException w:name="Grid Table 2 Accent 1" w:uiPriority="47"/>
-    <w:lsdException w:name="Grid Table 3 Accent 1" w:uiPriority="48"/>
-    <w:lsdException w:name="Grid Table 4 Accent 1" w:uiPriority="49"/>
-    <w:lsdException w:name="Grid Table 5 Dark Accent 1" w:uiPriority="50"/>
-    <w:lsdException w:name="Grid Table 6 Colorful Accent 1" w:uiPriority="51"/>
-    <w:lsdException w:name="Grid Table 7 Colorful Accent 1" w:uiPriority="52"/>
-    <w:lsdException w:name="Grid Table 1 Light Accent 2" w:uiPriority="46"/>
-    <w:lsdException w:name="Grid Table 2 Accent 2" w:uiPriority="47"/>
-    <w:lsdException w:name="Grid Table 3 Accent 2" w:uiPriority="48"/>
-    <w:lsdException w:name="Grid Table 4 Accent 2" w:uiPriority="49"/>
-    <w:lsdException w:name="Grid Table 5 Dark Accent 2" w:uiPriority="50"/>
-    <w:lsdException w:name="Grid Table 6 Colorful Accent 2" w:uiPriority="51"/>
-    <w:lsdException w:name="Grid Table 7 Colorful Accent 2" w:uiPriority="52"/>
-    <w:lsdException w:name="Grid Table 1 Light Accent 3" w:uiPriority="46"/>
-    <w:lsdException w:name="Grid Table 2 Accent 3" w:uiPriority="47"/>
-    <w:lsdException w:name="Grid Table 3 Accent 3" w:uiPriority="48"/>
-    <w:lsdException w:name="Grid Table 4 Accent 3" w:uiPriority="49"/>
-    <w:lsdException w:name="Grid Table 5 Dark Accent 3" w:uiPriority="50"/>
-    <w:lsdException w:name="Grid Table 6 Colorful Accent 3" w:uiPriority="51"/>
-    <w:lsdException w:name="Grid Table 7 Colorful Accent 3" w:uiPriority="52"/>
-    <w:lsdException w:name="Grid Table 1 Light Accent 4" w:uiPriority="46"/>
-    <w:lsdException w:name="Grid Table 2 Accent 4" w:uiPriority="47"/>
-    <w:lsdException w:name="Grid Table 3 Accent 4" w:uiPriority="48"/>
-    <w:lsdException w:name="Grid Table 4 Accent 4" w:uiPriority="49"/>
-    <w:lsdException w:name="Grid Table 5 Dark Accent 4" w:uiPriority="50"/>
-    <w:lsdException w:name="Grid Table 6 Colorful Accent 4" w:uiPriority="51"/>
-    <w:lsdException w:name="Grid Table 7 Colorful Accent 4" w:uiPriority="52"/>
-    <w:lsdException w:name="Grid Table 1 Light Accent 5" w:uiPriority="46"/>
-    <w:lsdException w:name="Grid Table 2 Accent 5" w:uiPriority="47"/>
-    <w:lsdException w:name="Grid Table 3 Accent 5" w:uiPriority="48"/>
-    <w:lsdException w:name="Grid Table 4 Accent 5" w:uiPriority="49"/>
-    <w:lsdException w:name="Grid Table 5 Dark Accent 5" w:uiPriority="50"/>
-    <w:lsdException w:name="Grid Table 6 Colorful Accent 5" w:uiPriority="51"/>
-    <w:lsdException w:name="Grid Table 7 Colorful Accent 5" w:uiPriority="52"/>
-    <w:lsdException w:name="Grid Table 1 Light Accent 6" w:uiPriority="46"/>
-    <w:lsdException w:name="Grid Table 2 Accent 6" w:uiPriority="47"/>
-    <w:lsdException w:name="Grid Table 3 Accent 6" w:uiPriority="48"/>
-    <w:lsdException w:name="Grid Table 4 Accent 6" w:uiPriority="49"/>
-    <w:lsdException w:name="Grid Table 5 Dark Accent 6" w:uiPriority="50"/>
-    <w:lsdException w:name="Grid Table 6 Colorful Accent 6" w:uiPriority="51"/>
-    <w:lsdException w:name="Grid Table 7 Colorful Accent 6" w:uiPriority="52"/>
-    <w:lsdException w:name="List Table 1 Light" w:uiPriority="46"/>
-    <w:lsdException w:name="List Table 2" w:uiPriority="47"/>
-    <w:lsdException w:name="List Table 3" w:uiPriority="48"/>
-    <w:lsdException w:name="List Table 4" w:uiPriority="49"/>
-    <w:lsdException w:name="List Table 5 Dark" w:uiPriority="50"/>
-    <w:lsdException w:name="List Table 6 Colorful" w:uiPriority="51"/>
-    <w:lsdException w:name="List Table 7 Colorful" w:uiPriority="52"/>
-    <w:lsdException w:name="List Table 1 Light Accent 1" w:uiPriority="46"/>
-    <w:lsdException w:name="List Table 2 Accent 1" w:uiPriority="47"/>
-    <w:lsdException w:name="List Table 3 Accent 1" w:uiPriority="48"/>
-    <w:lsdException w:name="List Table 4 Accent 1" w:uiPriority="49"/>
-    <w:lsdException w:name="List Table 5 Dark Accent 1" w:uiPriority="50"/>
-    <w:lsdException w:name="List Table 6 Colorful Accent 1" w:uiPriority="51"/>
-    <w:lsdException w:name="List Table 7 Colorful Accent 1" w:uiPriority="52"/>
-    <w:lsdException w:name="List Table 1 Light Accent 2" w:uiPriority="46"/>
-    <w:lsdException w:name="List Table 2 Accent 2" w:uiPriority="47"/>
-    <w:lsdException w:name="List Table 3 Accent 2" w:uiPriority="48"/>
-    <w:lsdException w:name="List Table 4 Accent 2" w:uiPriority="49"/>
-    <w:lsdException w:name="List Table 5 Dark Accent 2" w:uiPriority="50"/>
-    <w:lsdException w:name="List Table 6 Colorful Accent 2" w:uiPriority="51"/>
-    <w:lsdException w:name="List Table 7 Colorful Accent 2" w:uiPriority="52"/>
-    <w:lsdException w:name="List Table 1 Light Accent 3" w:uiPriority="46"/>
-    <w:lsdException w:name="List Table 2 Accent 3" w:uiPriority="47"/>
-    <w:lsdException w:name="List Table 3 Accent 3" w:uiPriority="48"/>
-    <w:lsdException w:name="List Table 4 Accent 3" w:uiPriority="49"/>
-    <w:lsdException w:name="List Table 5 Dark Accent 3" w:uiPriority="50"/>
-    <w:lsdException w:name="List Table 6 Colorful Accent 3" w:uiPriority="51"/>
-    <w:lsdException w:name="List Table 7 Colorful Accent 3" w:uiPriority="52"/>
-    <w:lsdException w:name="List Table 1 Light Accent 4" w:uiPriority="46"/>
-    <w:lsdException w:name="List Table 2 Accent 4" w:uiPriority="47"/>
-    <w:lsdException w:name="List Table 3 Accent 4" w:uiPriority="48"/>
-    <w:lsdException w:name="List Table 4 Accent 4" w:uiPriority="49"/>
-    <w:lsdException w:name="List Table 5 Dark Accent 4" w:uiPriority="50"/>
-    <w:lsdException w:name="List Table 6 Colorful Accent 4" w:uiPriority="51"/>
-    <w:lsdException w:name="List Table 7 Colorful Accent 4" w:uiPriority="52"/>
-    <w:lsdException w:name="List Table 1 Light Accent 5" w:uiPriority="46"/>
-    <w:lsdException w:name="List Table 2 Accent 5" w:uiPriority="47"/>
-    <w:lsdException w:name="List Table 3 Accent 5" w:uiPriority="48"/>
-    <w:lsdException w:name="List Table 4 Accent 5" w:uiPriority="49"/>
-    <w:lsdException w:name="List Table 5 Dark Accent 5" w:uiPriority="50"/>
-    <w:lsdException w:name="List Table 6 Colorful Accent 5" w:uiPriority="51"/>
-    <w:lsdException w:name="List Table 7 Colorful Accent 5" w:uiPriority="52"/>
-    <w:lsdException w:name="List Table 1 Light Accent 6" w:uiPriority="46"/>
-    <w:lsdException w:name="List Table 2 Accent 6" w:uiPriority="47"/>
-    <w:lsdException w:name="List Table 3 Accent 6" w:uiPriority="48"/>
-    <w:lsdException w:name="List Table 4 Accent 6" w:uiPriority="49"/>
-    <w:lsdException w:name="List Table 5 Dark Accent 6" w:uiPriority="50"/>
-    <w:lsdException w:name="List Table 6 Colorful Accent 6" w:uiPriority="51"/>
-    <w:lsdException w:name="List Table 7 Colorful Accent 6" w:uiPriority="52"/>
+  <w:latentStyles w:defLockedState="0" w:defUIPriority="99" w:defSemiHidden="1" w:defUnhideWhenUsed="1" w:defQFormat="0" w:count="267">
+    <w:lsdException w:name="Normal" w:semiHidden="0" w:uiPriority="0" w:unhideWhenUsed="0" w:qFormat="1"/>
+    <w:lsdException w:name="heading 1" w:semiHidden="0" w:uiPriority="0" w:unhideWhenUsed="0" w:qFormat="1"/>
+    <w:lsdException w:name="heading 2" w:uiPriority="0" w:qFormat="1"/>
+    <w:lsdException w:name="heading 3" w:uiPriority="9" w:qFormat="1"/>
+    <w:lsdException w:name="heading 4" w:uiPriority="9" w:qFormat="1"/>
+    <w:lsdException w:name="heading 5" w:uiPriority="9" w:qFormat="1"/>
+    <w:lsdException w:name="heading 6" w:uiPriority="9" w:qFormat="1"/>
+    <w:lsdException w:name="heading 7" w:uiPriority="9" w:qFormat="1"/>
+    <w:lsdException w:name="heading 8" w:uiPriority="9" w:qFormat="1"/>
+    <w:lsdException w:name="heading 9" w:uiPriority="9" w:qFormat="1"/>
+    <w:lsdException w:name="toc 1" w:uiPriority="39" w:qFormat="1"/>
+    <w:lsdException w:name="toc 2" w:uiPriority="39" w:qFormat="1"/>
+    <w:lsdException w:name="toc 3" w:uiPriority="39" w:qFormat="1"/>
+    <w:lsdException w:name="toc 4" w:uiPriority="39"/>
+    <w:lsdException w:name="toc 5" w:uiPriority="39"/>
+    <w:lsdException w:name="toc 6" w:uiPriority="39"/>
+    <w:lsdException w:name="toc 7" w:uiPriority="39"/>
+    <w:lsdException w:name="toc 8" w:uiPriority="39"/>
+    <w:lsdException w:name="toc 9" w:uiPriority="39"/>
+    <w:lsdException w:name="caption" w:uiPriority="35" w:qFormat="1"/>
+    <w:lsdException w:name="Title" w:semiHidden="0" w:uiPriority="10" w:unhideWhenUsed="0" w:qFormat="1"/>
+    <w:lsdException w:name="Default Paragraph Font" w:uiPriority="1"/>
+    <w:lsdException w:name="Body Text" w:uiPriority="0"/>
+    <w:lsdException w:name="Subtitle" w:semiHidden="0" w:uiPriority="11" w:unhideWhenUsed="0" w:qFormat="1"/>
+    <w:lsdException w:name="Strong" w:semiHidden="0" w:uiPriority="22" w:unhideWhenUsed="0" w:qFormat="1"/>
+    <w:lsdException w:name="Emphasis" w:semiHidden="0" w:uiPriority="20" w:unhideWhenUsed="0" w:qFormat="1"/>
+    <w:lsdException w:name="Table Grid" w:semiHidden="0" w:uiPriority="59" w:unhideWhenUsed="0"/>
+    <w:lsdException w:name="Placeholder Text" w:unhideWhenUsed="0"/>
+    <w:lsdException w:name="No Spacing" w:semiHidden="0" w:uiPriority="1" w:unhideWhenUsed="0" w:qFormat="1"/>
+    <w:lsdException w:name="Light Shading" w:semiHidden="0" w:uiPriority="60" w:unhideWhenUsed="0"/>
+    <w:lsdException w:name="Light List" w:semiHidden="0" w:uiPriority="61" w:unhideWhenUsed="0"/>
+    <w:lsdException w:name="Light Grid" w:semiHidden="0" w:uiPriority="62" w:unhideWhenUsed="0"/>
+    <w:lsdException w:name="Medium Shading 1" w:semiHidden="0" w:uiPriority="63" w:unhideWhenUsed="0"/>
+    <w:lsdException w:name="Medium Shading 2" w:semiHidden="0" w:uiPriority="64" w:unhideWhenUsed="0"/>
+    <w:lsdException w:name="Medium List 1" w:semiHidden="0" w:uiPriority="65" w:unhideWhenUsed="0"/>
+    <w:lsdException w:name="Medium List 2" w:semiHidden="0" w:uiPriority="66" w:unhideWhenUsed="0"/>
+    <w:lsdException w:name="Medium Grid 1" w:semiHidden="0" w:uiPriority="67" w:unhideWhenUsed="0"/>
+    <w:lsdException w:name="Medium Grid 2" w:semiHidden="0" w:uiPriority="68" w:unhideWhenUsed="0"/>
+    <w:lsdException w:name="Medium Grid 3" w:semiHidden="0" w:uiPriority="69" w:unhideWhenUsed="0"/>
+    <w:lsdException w:name="Dark List" w:semiHidden="0" w:uiPriority="70" w:unhideWhenUsed="0"/>
+    <w:lsdException w:name="Colorful Shading" w:semiHidden="0" w:uiPriority="71" w:unhideWhenUsed="0"/>
+    <w:lsdException w:name="Colorful List" w:semiHidden="0" w:uiPriority="72" w:unhideWhenUsed="0"/>
+    <w:lsdException w:name="Colorful Grid" w:semiHidden="0" w:uiPriority="73" w:unhideWhenUsed="0"/>
+    <w:lsdException w:name="Light Shading Accent 1" w:semiHidden="0" w:uiPriority="60" w:unhideWhenUsed="0"/>
+    <w:lsdException w:name="Light List Accent 1" w:semiHidden="0" w:uiPriority="61" w:unhideWhenUsed="0"/>
+    <w:lsdException w:name="Light Grid Accent 1" w:semiHidden="0" w:uiPriority="62" w:unhideWhenUsed="0"/>
+    <w:lsdException w:name="Medium Shading 1 Accent 1" w:semiHidden="0" w:uiPriority="63" w:unhideWhenUsed="0"/>
+    <w:lsdException w:name="Medium Shading 2 Accent 1" w:semiHidden="0" w:uiPriority="64" w:unhideWhenUsed="0"/>
+    <w:lsdException w:name="Medium List 1 Accent 1" w:semiHidden="0" w:uiPriority="65" w:unhideWhenUsed="0"/>
+    <w:lsdException w:name="Revision" w:unhideWhenUsed="0"/>
+    <w:lsdException w:name="List Paragraph" w:semiHidden="0" w:uiPriority="34" w:unhideWhenUsed="0" w:qFormat="1"/>
+    <w:lsdException w:name="Quote" w:semiHidden="0" w:uiPriority="29" w:unhideWhenUsed="0" w:qFormat="1"/>
+    <w:lsdException w:name="Intense Quote" w:semiHidden="0" w:uiPriority="30" w:unhideWhenUsed="0" w:qFormat="1"/>
+    <w:lsdException w:name="Medium List 2 Accent 1" w:semiHidden="0" w:uiPriority="66" w:unhideWhenUsed="0"/>
+    <w:lsdException w:name="Medium Grid 1 Accent 1" w:semiHidden="0" w:uiPriority="67" w:unhideWhenUsed="0"/>
+    <w:lsdException w:name="Medium Grid 2 Accent 1" w:semiHidden="0" w:uiPriority="68" w:unhideWhenUsed="0"/>
+    <w:lsdException w:name="Medium Grid 3 Accent 1" w:semiHidden="0" w:uiPriority="69" w:unhideWhenUsed="0"/>
+    <w:lsdException w:name="Dark List Accent 1" w:semiHidden="0" w:uiPriority="70" w:unhideWhenUsed="0"/>
+    <w:lsdException w:name="Colorful Shading Accent 1" w:semiHidden="0" w:uiPriority="71" w:unhideWhenUsed="0"/>
+    <w:lsdException w:name="Colorful List Accent 1" w:semiHidden="0" w:uiPriority="72" w:unhideWhenUsed="0"/>
+    <w:lsdException w:name="Colorful Grid Accent 1" w:semiHidden="0" w:uiPriority="73" w:unhideWhenUsed="0"/>
+    <w:lsdException w:name="Light Shading Accent 2" w:semiHidden="0" w:uiPriority="60" w:unhideWhenUsed="0"/>
+    <w:lsdException w:name="Light List Accent 2" w:semiHidden="0" w:uiPriority="61" w:unhideWhenUsed="0"/>
+    <w:lsdException w:name="Light Grid Accent 2" w:semiHidden="0" w:uiPriority="62" w:unhideWhenUsed="0"/>
+    <w:lsdException w:name="Medium Shading 1 Accent 2" w:semiHidden="0" w:uiPriority="63" w:unhideWhenUsed="0"/>
+    <w:lsdException w:name="Medium Shading 2 Accent 2" w:semiHidden="0" w:uiPriority="64" w:unhideWhenUsed="0"/>
+    <w:lsdException w:name="Medium List 1 Accent 2" w:semiHidden="0" w:uiPriority="65" w:unhideWhenUsed="0"/>
+    <w:lsdException w:name="Medium List 2 Accent 2" w:semiHidden="0" w:uiPriority="66" w:unhideWhenUsed="0"/>
+    <w:lsdException w:name="Medium Grid 1 Accent 2" w:semiHidden="0" w:uiPriority="67" w:unhideWhenUsed="0"/>
+    <w:lsdException w:name="Medium Grid 2 Accent 2" w:semiHidden="0" w:uiPriority="68" w:unhideWhenUsed="0"/>
+    <w:lsdException w:name="Medium Grid 3 Accent 2" w:semiHidden="0" w:uiPriority="69" w:unhideWhenUsed="0"/>
+    <w:lsdException w:name="Dark List Accent 2" w:semiHidden="0" w:uiPriority="70" w:unhideWhenUsed="0"/>
+    <w:lsdException w:name="Colorful Shading Accent 2" w:semiHidden="0" w:uiPriority="71" w:unhideWhenUsed="0"/>
+    <w:lsdException w:name="Colorful List Accent 2" w:semiHidden="0" w:uiPriority="72" w:unhideWhenUsed="0"/>
+    <w:lsdException w:name="Colorful Grid Accent 2" w:semiHidden="0" w:uiPriority="73" w:unhideWhenUsed="0"/>
+    <w:lsdException w:name="Light Shading Accent 3" w:semiHidden="0" w:uiPriority="60" w:unhideWhenUsed="0"/>
+    <w:lsdException w:name="Light List Accent 3" w:semiHidden="0" w:uiPriority="61" w:unhideWhenUsed="0"/>
+    <w:lsdException w:name="Light Grid Accent 3" w:semiHidden="0" w:uiPriority="62" w:unhideWhenUsed="0"/>
+    <w:lsdException w:name="Medium Shading 1 Accent 3" w:semiHidden="0" w:uiPriority="63" w:unhideWhenUsed="0"/>
+    <w:lsdException w:name="Medium Shading 2 Accent 3" w:semiHidden="0" w:uiPriority="64" w:unhideWhenUsed="0"/>
+    <w:lsdException w:name="Medium List 1 Accent 3" w:semiHidden="0" w:uiPriority="65" w:unhideWhenUsed="0"/>
+    <w:lsdException w:name="Medium List 2 Accent 3" w:semiHidden="0" w:uiPriority="66" w:unhideWhenUsed="0"/>
+    <w:lsdException w:name="Medium Grid 1 Accent 3" w:semiHidden="0" w:uiPriority="67" w:unhideWhenUsed="0"/>
+    <w:lsdException w:name="Medium Grid 2 Accent 3" w:semiHidden="0" w:uiPriority="68" w:unhideWhenUsed="0"/>
+    <w:lsdException w:name="Medium Grid 3 Accent 3" w:semiHidden="0" w:uiPriority="69" w:unhideWhenUsed="0"/>
+    <w:lsdException w:name="Dark List Accent 3" w:semiHidden="0" w:uiPriority="70" w:unhideWhenUsed="0"/>
+    <w:lsdException w:name="Colorful Shading Accent 3" w:semiHidden="0" w:uiPriority="71" w:unhideWhenUsed="0"/>
+    <w:lsdException w:name="Colorful List Accent 3" w:semiHidden="0" w:uiPriority="72" w:unhideWhenUsed="0"/>
+    <w:lsdException w:name="Colorful Grid Accent 3" w:semiHidden="0" w:uiPriority="73" w:unhideWhenUsed="0"/>
+    <w:lsdException w:name="Light Shading Accent 4" w:semiHidden="0" w:uiPriority="60" w:unhideWhenUsed="0"/>
+    <w:lsdException w:name="Light List Accent 4" w:semiHidden="0" w:uiPriority="61" w:unhideWhenUsed="0"/>
+    <w:lsdException w:name="Light Grid Accent 4" w:semiHidden="0" w:uiPriority="62" w:unhideWhenUsed="0"/>
+    <w:lsdException w:name="Medium Shading 1 Accent 4" w:semiHidden="0" w:uiPriority="63" w:unhideWhenUsed="0"/>
+    <w:lsdException w:name="Medium Shading 2 Accent 4" w:semiHidden="0" w:uiPriority="64" w:unhideWhenUsed="0"/>
+    <w:lsdException w:name="Medium List 1 Accent 4" w:semiHidden="0" w:uiPriority="65" w:unhideWhenUsed="0"/>
+    <w:lsdException w:name="Medium List 2 Accent 4" w:semiHidden="0" w:uiPriority="66" w:unhideWhenUsed="0"/>
+    <w:lsdException w:name="Medium Grid 1 Accent 4" w:semiHidden="0" w:uiPriority="67" w:unhideWhenUsed="0"/>
+    <w:lsdException w:name="Medium Grid 2 Accent 4" w:semiHidden="0" w:uiPriority="68" w:unhideWhenUsed="0"/>
+    <w:lsdException w:name="Medium Grid 3 Accent 4" w:semiHidden="0" w:uiPriority="69" w:unhideWhenUsed="0"/>
+    <w:lsdException w:name="Dark List Accent 4" w:semiHidden="0" w:uiPriority="70" w:unhideWhenUsed="0"/>
+    <w:lsdException w:name="Colorful Shading Accent 4" w:semiHidden="0" w:uiPriority="71" w:unhideWhenUsed="0"/>
+    <w:lsdException w:name="Colorful List Accent 4" w:semiHidden="0" w:uiPriority="72" w:unhideWhenUsed="0"/>
+    <w:lsdException w:name="Colorful Grid Accent 4" w:semiHidden="0" w:uiPriority="73" w:unhideWhenUsed="0"/>
+    <w:lsdException w:name="Light Shading Accent 5" w:semiHidden="0" w:uiPriority="60" w:unhideWhenUsed="0"/>
+    <w:lsdException w:name="Light List Accent 5" w:semiHidden="0" w:uiPriority="61" w:unhideWhenUsed="0"/>
+    <w:lsdException w:name="Light Grid Accent 5" w:semiHidden="0" w:uiPriority="62" w:unhideWhenUsed="0"/>
+    <w:lsdException w:name="Medium Shading 1 Accent 5" w:semiHidden="0" w:uiPriority="63" w:unhideWhenUsed="0"/>
+    <w:lsdException w:name="Medium Shading 2 Accent 5" w:semiHidden="0" w:uiPriority="64" w:unhideWhenUsed="0"/>
+    <w:lsdException w:name="Medium List 1 Accent 5" w:semiHidden="0" w:uiPriority="65" w:unhideWhenUsed="0"/>
+    <w:lsdException w:name="Medium List 2 Accent 5" w:semiHidden="0" w:uiPriority="66" w:unhideWhenUsed="0"/>
+    <w:lsdException w:name="Medium Grid 1 Accent 5" w:semiHidden="0" w:uiPriority="67" w:unhideWhenUsed="0"/>
+    <w:lsdException w:name="Medium Grid 2 Accent 5" w:semiHidden="0" w:uiPriority="68" w:unhideWhenUsed="0"/>
+    <w:lsdException w:name="Medium Grid 3 Accent 5" w:semiHidden="0" w:uiPriority="69" w:unhideWhenUsed="0"/>
+    <w:lsdException w:name="Dark List Accent 5" w:semiHidden="0" w:uiPriority="70" w:unhideWhenUsed="0"/>
+    <w:lsdException w:name="Colorful Shading Accent 5" w:semiHidden="0" w:uiPriority="71" w:unhideWhenUsed="0"/>
+    <w:lsdException w:name="Colorful List Accent 5" w:semiHidden="0" w:uiPriority="72" w:unhideWhenUsed="0"/>
+    <w:lsdException w:name="Colorful Grid Accent 5" w:semiHidden="0" w:uiPriority="73" w:unhideWhenUsed="0"/>
+    <w:lsdException w:name="Light Shading Accent 6" w:semiHidden="0" w:uiPriority="60" w:unhideWhenUsed="0"/>
+    <w:lsdException w:name="Light List Accent 6" w:semiHidden="0" w:uiPriority="61" w:unhideWhenUsed="0"/>
+    <w:lsdException w:name="Light Grid Accent 6" w:semiHidden="0" w:uiPriority="62" w:unhideWhenUsed="0"/>
+    <w:lsdException w:name="Medium Shading 1 Accent 6" w:semiHidden="0" w:uiPriority="63" w:unhideWhenUsed="0"/>
+    <w:lsdException w:name="Medium Shading 2 Accent 6" w:semiHidden="0" w:uiPriority="64" w:unhideWhenUsed="0"/>
+    <w:lsdException w:name="Medium List 1 Accent 6" w:semiHidden="0" w:uiPriority="65" w:unhideWhenUsed="0"/>
+    <w:lsdException w:name="Medium List 2 Accent 6" w:semiHidden="0" w:uiPriority="66" w:unhideWhenUsed="0"/>
+    <w:lsdException w:name="Medium Grid 1 Accent 6" w:semiHidden="0" w:uiPriority="67" w:unhideWhenUsed="0"/>
+    <w:lsdException w:name="Medium Grid 2 Accent 6" w:semiHidden="0" w:uiPriority="68" w:unhideWhenUsed="0"/>
+    <w:lsdException w:name="Medium Grid 3 Accent 6" w:semiHidden="0" w:uiPriority="69" w:unhideWhenUsed="0"/>
+    <w:lsdException w:name="Dark List Accent 6" w:semiHidden="0" w:uiPriority="70" w:unhideWhenUsed="0"/>
+    <w:lsdException w:name="Colorful Shading Accent 6" w:semiHidden="0" w:uiPriority="71" w:unhideWhenUsed="0"/>
+    <w:lsdException w:name="Colorful List Accent 6" w:semiHidden="0" w:uiPriority="72" w:unhideWhenUsed="0"/>
+    <w:lsdException w:name="Colorful Grid Accent 6" w:semiHidden="0" w:uiPriority="73" w:unhideWhenUsed="0"/>
+    <w:lsdException w:name="Subtle Emphasis" w:semiHidden="0" w:uiPriority="19" w:unhideWhenUsed="0" w:qFormat="1"/>
+    <w:lsdException w:name="Intense Emphasis" w:semiHidden="0" w:uiPriority="21" w:unhideWhenUsed="0" w:qFormat="1"/>
+    <w:lsdException w:name="Subtle Reference" w:semiHidden="0" w:uiPriority="31" w:unhideWhenUsed="0" w:qFormat="1"/>
+    <w:lsdException w:name="Intense Reference" w:semiHidden="0" w:uiPriority="32" w:unhideWhenUsed="0" w:qFormat="1"/>
+    <w:lsdException w:name="Book Title" w:semiHidden="0" w:uiPriority="33" w:unhideWhenUsed="0" w:qFormat="1"/>
+    <w:lsdException w:name="Bibliography" w:uiPriority="37"/>
+    <w:lsdException w:name="TOC Heading" w:uiPriority="39" w:qFormat="1"/>
   </w:latentStyles>
   <w:style w:type="paragraph" w:default="1" w:styleId="Normal">
     <w:name w:val="Normal"/>
@@ -9592,11 +9497,11 @@
     <w:qFormat/>
     <w:rsid w:val="005F60BA"/>
   </w:style>
-  <w:style w:type="paragraph" w:styleId="Puesto">
+  <w:style w:type="paragraph" w:styleId="Ttulo">
     <w:name w:val="Title"/>
     <w:basedOn w:val="Normal"/>
     <w:next w:val="Normal"/>
-    <w:link w:val="PuestoCar"/>
+    <w:link w:val="TtuloCar"/>
     <w:uiPriority w:val="10"/>
     <w:qFormat/>
     <w:rsid w:val="009A3173"/>
@@ -9616,10 +9521,10 @@
       <w:szCs w:val="52"/>
     </w:rPr>
   </w:style>
-  <w:style w:type="character" w:customStyle="1" w:styleId="PuestoCar">
-    <w:name w:val="Puesto Car"/>
+  <w:style w:type="character" w:customStyle="1" w:styleId="TtuloCar">
+    <w:name w:val="Título Car"/>
     <w:basedOn w:val="Fuentedeprrafopredeter"/>
-    <w:link w:val="Puesto"/>
+    <w:link w:val="Ttulo"/>
     <w:uiPriority w:val="10"/>
     <w:rsid w:val="009A3173"/>
     <w:rPr>
@@ -9633,7 +9538,7 @@
   </w:style>
   <w:style w:type="paragraph" w:customStyle="1" w:styleId="PSI-Ttulo">
     <w:name w:val="PSI - Título"/>
-    <w:basedOn w:val="Puesto"/>
+    <w:basedOn w:val="Ttulo"/>
     <w:autoRedefine/>
     <w:qFormat/>
     <w:rsid w:val="009A3173"/>
@@ -9696,6 +9601,196 @@
       <w:szCs w:val="24"/>
       <w:lang w:eastAsia="es-ES"/>
     </w:rPr>
+  </w:style>
+</w:styles>
+</file>
+
+<file path=word/stylesWithEffects.xml><?xml version="1.0" encoding="utf-8"?>
+<w:styles xmlns:wpc="http://schemas.microsoft.com/office/word/2010/wordprocessingCanvas" xmlns:mc="http://schemas.openxmlformats.org/markup-compatibility/2006" xmlns:o="urn:schemas-microsoft-com:office:office" xmlns:r="http://schemas.openxmlformats.org/officeDocument/2006/relationships" xmlns:m="http://schemas.openxmlformats.org/officeDocument/2006/math" xmlns:v="urn:schemas-microsoft-com:vml" xmlns:wp14="http://schemas.microsoft.com/office/word/2010/wordprocessingDrawing" xmlns:wp="http://schemas.openxmlformats.org/drawingml/2006/wordprocessingDrawing" xmlns:w10="urn:schemas-microsoft-com:office:word" xmlns:w="http://schemas.openxmlformats.org/wordprocessingml/2006/main" xmlns:w14="http://schemas.microsoft.com/office/word/2010/wordml" xmlns:wpg="http://schemas.microsoft.com/office/word/2010/wordprocessingGroup" xmlns:wpi="http://schemas.microsoft.com/office/word/2010/wordprocessingInk" xmlns:wne="http://schemas.microsoft.com/office/word/2006/wordml" xmlns:wps="http://schemas.microsoft.com/office/word/2010/wordprocessingShape" mc:Ignorable="w14 wp14">
+  <w:docDefaults>
+    <w:rPrDefault>
+      <w:rPr>
+        <w:rFonts w:asciiTheme="minorHAnsi" w:eastAsiaTheme="minorEastAsia" w:hAnsiTheme="minorHAnsi" w:cstheme="minorBidi"/>
+        <w:sz w:val="22"/>
+        <w:szCs w:val="22"/>
+        <w:lang w:val="es-AR" w:eastAsia="es-AR" w:bidi="ar-SA"/>
+      </w:rPr>
+    </w:rPrDefault>
+    <w:pPrDefault>
+      <w:pPr>
+        <w:spacing w:after="200" w:line="276" w:lineRule="auto"/>
+      </w:pPr>
+    </w:pPrDefault>
+  </w:docDefaults>
+  <w:latentStyles w:defLockedState="0" w:defUIPriority="99" w:defSemiHidden="1" w:defUnhideWhenUsed="1" w:defQFormat="0" w:count="267">
+    <w:lsdException w:name="Normal" w:semiHidden="0" w:uiPriority="0" w:unhideWhenUsed="0" w:qFormat="1"/>
+    <w:lsdException w:name="heading 1" w:semiHidden="0" w:uiPriority="9" w:unhideWhenUsed="0" w:qFormat="1"/>
+    <w:lsdException w:name="heading 2" w:uiPriority="9" w:qFormat="1"/>
+    <w:lsdException w:name="heading 3" w:uiPriority="9" w:qFormat="1"/>
+    <w:lsdException w:name="heading 4" w:uiPriority="9" w:qFormat="1"/>
+    <w:lsdException w:name="heading 5" w:uiPriority="9" w:qFormat="1"/>
+    <w:lsdException w:name="heading 6" w:uiPriority="9" w:qFormat="1"/>
+    <w:lsdException w:name="heading 7" w:uiPriority="9" w:qFormat="1"/>
+    <w:lsdException w:name="heading 8" w:uiPriority="9" w:qFormat="1"/>
+    <w:lsdException w:name="heading 9" w:uiPriority="9" w:qFormat="1"/>
+    <w:lsdException w:name="toc 1" w:uiPriority="39"/>
+    <w:lsdException w:name="toc 2" w:uiPriority="39"/>
+    <w:lsdException w:name="toc 3" w:uiPriority="39"/>
+    <w:lsdException w:name="toc 4" w:uiPriority="39"/>
+    <w:lsdException w:name="toc 5" w:uiPriority="39"/>
+    <w:lsdException w:name="toc 6" w:uiPriority="39"/>
+    <w:lsdException w:name="toc 7" w:uiPriority="39"/>
+    <w:lsdException w:name="toc 8" w:uiPriority="39"/>
+    <w:lsdException w:name="toc 9" w:uiPriority="39"/>
+    <w:lsdException w:name="caption" w:uiPriority="35" w:qFormat="1"/>
+    <w:lsdException w:name="Title" w:semiHidden="0" w:uiPriority="10" w:unhideWhenUsed="0" w:qFormat="1"/>
+    <w:lsdException w:name="Default Paragraph Font" w:uiPriority="1"/>
+    <w:lsdException w:name="Subtitle" w:semiHidden="0" w:uiPriority="11" w:unhideWhenUsed="0" w:qFormat="1"/>
+    <w:lsdException w:name="Strong" w:semiHidden="0" w:uiPriority="22" w:unhideWhenUsed="0" w:qFormat="1"/>
+    <w:lsdException w:name="Emphasis" w:semiHidden="0" w:uiPriority="20" w:unhideWhenUsed="0" w:qFormat="1"/>
+    <w:lsdException w:name="Table Grid" w:semiHidden="0" w:uiPriority="59" w:unhideWhenUsed="0"/>
+    <w:lsdException w:name="Placeholder Text" w:unhideWhenUsed="0"/>
+    <w:lsdException w:name="No Spacing" w:semiHidden="0" w:uiPriority="1" w:unhideWhenUsed="0" w:qFormat="1"/>
+    <w:lsdException w:name="Light Shading" w:semiHidden="0" w:uiPriority="60" w:unhideWhenUsed="0"/>
+    <w:lsdException w:name="Light List" w:semiHidden="0" w:uiPriority="61" w:unhideWhenUsed="0"/>
+    <w:lsdException w:name="Light Grid" w:semiHidden="0" w:uiPriority="62" w:unhideWhenUsed="0"/>
+    <w:lsdException w:name="Medium Shading 1" w:semiHidden="0" w:uiPriority="63" w:unhideWhenUsed="0"/>
+    <w:lsdException w:name="Medium Shading 2" w:semiHidden="0" w:uiPriority="64" w:unhideWhenUsed="0"/>
+    <w:lsdException w:name="Medium List 1" w:semiHidden="0" w:uiPriority="65" w:unhideWhenUsed="0"/>
+    <w:lsdException w:name="Medium List 2" w:semiHidden="0" w:uiPriority="66" w:unhideWhenUsed="0"/>
+    <w:lsdException w:name="Medium Grid 1" w:semiHidden="0" w:uiPriority="67" w:unhideWhenUsed="0"/>
+    <w:lsdException w:name="Medium Grid 2" w:semiHidden="0" w:uiPriority="68" w:unhideWhenUsed="0"/>
+    <w:lsdException w:name="Medium Grid 3" w:semiHidden="0" w:uiPriority="69" w:unhideWhenUsed="0"/>
+    <w:lsdException w:name="Dark List" w:semiHidden="0" w:uiPriority="70" w:unhideWhenUsed="0"/>
+    <w:lsdException w:name="Colorful Shading" w:semiHidden="0" w:uiPriority="71" w:unhideWhenUsed="0"/>
+    <w:lsdException w:name="Colorful List" w:semiHidden="0" w:uiPriority="72" w:unhideWhenUsed="0"/>
+    <w:lsdException w:name="Colorful Grid" w:semiHidden="0" w:uiPriority="73" w:unhideWhenUsed="0"/>
+    <w:lsdException w:name="Light Shading Accent 1" w:semiHidden="0" w:uiPriority="60" w:unhideWhenUsed="0"/>
+    <w:lsdException w:name="Light List Accent 1" w:semiHidden="0" w:uiPriority="61" w:unhideWhenUsed="0"/>
+    <w:lsdException w:name="Light Grid Accent 1" w:semiHidden="0" w:uiPriority="62" w:unhideWhenUsed="0"/>
+    <w:lsdException w:name="Medium Shading 1 Accent 1" w:semiHidden="0" w:uiPriority="63" w:unhideWhenUsed="0"/>
+    <w:lsdException w:name="Medium Shading 2 Accent 1" w:semiHidden="0" w:uiPriority="64" w:unhideWhenUsed="0"/>
+    <w:lsdException w:name="Medium List 1 Accent 1" w:semiHidden="0" w:uiPriority="65" w:unhideWhenUsed="0"/>
+    <w:lsdException w:name="Revision" w:unhideWhenUsed="0"/>
+    <w:lsdException w:name="List Paragraph" w:semiHidden="0" w:uiPriority="34" w:unhideWhenUsed="0" w:qFormat="1"/>
+    <w:lsdException w:name="Quote" w:semiHidden="0" w:uiPriority="29" w:unhideWhenUsed="0" w:qFormat="1"/>
+    <w:lsdException w:name="Intense Quote" w:semiHidden="0" w:uiPriority="30" w:unhideWhenUsed="0" w:qFormat="1"/>
+    <w:lsdException w:name="Medium List 2 Accent 1" w:semiHidden="0" w:uiPriority="66" w:unhideWhenUsed="0"/>
+    <w:lsdException w:name="Medium Grid 1 Accent 1" w:semiHidden="0" w:uiPriority="67" w:unhideWhenUsed="0"/>
+    <w:lsdException w:name="Medium Grid 2 Accent 1" w:semiHidden="0" w:uiPriority="68" w:unhideWhenUsed="0"/>
+    <w:lsdException w:name="Medium Grid 3 Accent 1" w:semiHidden="0" w:uiPriority="69" w:unhideWhenUsed="0"/>
+    <w:lsdException w:name="Dark List Accent 1" w:semiHidden="0" w:uiPriority="70" w:unhideWhenUsed="0"/>
+    <w:lsdException w:name="Colorful Shading Accent 1" w:semiHidden="0" w:uiPriority="71" w:unhideWhenUsed="0"/>
+    <w:lsdException w:name="Colorful List Accent 1" w:semiHidden="0" w:uiPriority="72" w:unhideWhenUsed="0"/>
+    <w:lsdException w:name="Colorful Grid Accent 1" w:semiHidden="0" w:uiPriority="73" w:unhideWhenUsed="0"/>
+    <w:lsdException w:name="Light Shading Accent 2" w:semiHidden="0" w:uiPriority="60" w:unhideWhenUsed="0"/>
+    <w:lsdException w:name="Light List Accent 2" w:semiHidden="0" w:uiPriority="61" w:unhideWhenUsed="0"/>
+    <w:lsdException w:name="Light Grid Accent 2" w:semiHidden="0" w:uiPriority="62" w:unhideWhenUsed="0"/>
+    <w:lsdException w:name="Medium Shading 1 Accent 2" w:semiHidden="0" w:uiPriority="63" w:unhideWhenUsed="0"/>
+    <w:lsdException w:name="Medium Shading 2 Accent 2" w:semiHidden="0" w:uiPriority="64" w:unhideWhenUsed="0"/>
+    <w:lsdException w:name="Medium List 1 Accent 2" w:semiHidden="0" w:uiPriority="65" w:unhideWhenUsed="0"/>
+    <w:lsdException w:name="Medium List 2 Accent 2" w:semiHidden="0" w:uiPriority="66" w:unhideWhenUsed="0"/>
+    <w:lsdException w:name="Medium Grid 1 Accent 2" w:semiHidden="0" w:uiPriority="67" w:unhideWhenUsed="0"/>
+    <w:lsdException w:name="Medium Grid 2 Accent 2" w:semiHidden="0" w:uiPriority="68" w:unhideWhenUsed="0"/>
+    <w:lsdException w:name="Medium Grid 3 Accent 2" w:semiHidden="0" w:uiPriority="69" w:unhideWhenUsed="0"/>
+    <w:lsdException w:name="Dark List Accent 2" w:semiHidden="0" w:uiPriority="70" w:unhideWhenUsed="0"/>
+    <w:lsdException w:name="Colorful Shading Accent 2" w:semiHidden="0" w:uiPriority="71" w:unhideWhenUsed="0"/>
+    <w:lsdException w:name="Colorful List Accent 2" w:semiHidden="0" w:uiPriority="72" w:unhideWhenUsed="0"/>
+    <w:lsdException w:name="Colorful Grid Accent 2" w:semiHidden="0" w:uiPriority="73" w:unhideWhenUsed="0"/>
+    <w:lsdException w:name="Light Shading Accent 3" w:semiHidden="0" w:uiPriority="60" w:unhideWhenUsed="0"/>
+    <w:lsdException w:name="Light List Accent 3" w:semiHidden="0" w:uiPriority="61" w:unhideWhenUsed="0"/>
+    <w:lsdException w:name="Light Grid Accent 3" w:semiHidden="0" w:uiPriority="62" w:unhideWhenUsed="0"/>
+    <w:lsdException w:name="Medium Shading 1 Accent 3" w:semiHidden="0" w:uiPriority="63" w:unhideWhenUsed="0"/>
+    <w:lsdException w:name="Medium Shading 2 Accent 3" w:semiHidden="0" w:uiPriority="64" w:unhideWhenUsed="0"/>
+    <w:lsdException w:name="Medium List 1 Accent 3" w:semiHidden="0" w:uiPriority="65" w:unhideWhenUsed="0"/>
+    <w:lsdException w:name="Medium List 2 Accent 3" w:semiHidden="0" w:uiPriority="66" w:unhideWhenUsed="0"/>
+    <w:lsdException w:name="Medium Grid 1 Accent 3" w:semiHidden="0" w:uiPriority="67" w:unhideWhenUsed="0"/>
+    <w:lsdException w:name="Medium Grid 2 Accent 3" w:semiHidden="0" w:uiPriority="68" w:unhideWhenUsed="0"/>
+    <w:lsdException w:name="Medium Grid 3 Accent 3" w:semiHidden="0" w:uiPriority="69" w:unhideWhenUsed="0"/>
+    <w:lsdException w:name="Dark List Accent 3" w:semiHidden="0" w:uiPriority="70" w:unhideWhenUsed="0"/>
+    <w:lsdException w:name="Colorful Shading Accent 3" w:semiHidden="0" w:uiPriority="71" w:unhideWhenUsed="0"/>
+    <w:lsdException w:name="Colorful List Accent 3" w:semiHidden="0" w:uiPriority="72" w:unhideWhenUsed="0"/>
+    <w:lsdException w:name="Colorful Grid Accent 3" w:semiHidden="0" w:uiPriority="73" w:unhideWhenUsed="0"/>
+    <w:lsdException w:name="Light Shading Accent 4" w:semiHidden="0" w:uiPriority="60" w:unhideWhenUsed="0"/>
+    <w:lsdException w:name="Light List Accent 4" w:semiHidden="0" w:uiPriority="61" w:unhideWhenUsed="0"/>
+    <w:lsdException w:name="Light Grid Accent 4" w:semiHidden="0" w:uiPriority="62" w:unhideWhenUsed="0"/>
+    <w:lsdException w:name="Medium Shading 1 Accent 4" w:semiHidden="0" w:uiPriority="63" w:unhideWhenUsed="0"/>
+    <w:lsdException w:name="Medium Shading 2 Accent 4" w:semiHidden="0" w:uiPriority="64" w:unhideWhenUsed="0"/>
+    <w:lsdException w:name="Medium List 1 Accent 4" w:semiHidden="0" w:uiPriority="65" w:unhideWhenUsed="0"/>
+    <w:lsdException w:name="Medium List 2 Accent 4" w:semiHidden="0" w:uiPriority="66" w:unhideWhenUsed="0"/>
+    <w:lsdException w:name="Medium Grid 1 Accent 4" w:semiHidden="0" w:uiPriority="67" w:unhideWhenUsed="0"/>
+    <w:lsdException w:name="Medium Grid 2 Accent 4" w:semiHidden="0" w:uiPriority="68" w:unhideWhenUsed="0"/>
+    <w:lsdException w:name="Medium Grid 3 Accent 4" w:semiHidden="0" w:uiPriority="69" w:unhideWhenUsed="0"/>
+    <w:lsdException w:name="Dark List Accent 4" w:semiHidden="0" w:uiPriority="70" w:unhideWhenUsed="0"/>
+    <w:lsdException w:name="Colorful Shading Accent 4" w:semiHidden="0" w:uiPriority="71" w:unhideWhenUsed="0"/>
+    <w:lsdException w:name="Colorful List Accent 4" w:semiHidden="0" w:uiPriority="72" w:unhideWhenUsed="0"/>
+    <w:lsdException w:name="Colorful Grid Accent 4" w:semiHidden="0" w:uiPriority="73" w:unhideWhenUsed="0"/>
+    <w:lsdException w:name="Light Shading Accent 5" w:semiHidden="0" w:uiPriority="60" w:unhideWhenUsed="0"/>
+    <w:lsdException w:name="Light List Accent 5" w:semiHidden="0" w:uiPriority="61" w:unhideWhenUsed="0"/>
+    <w:lsdException w:name="Light Grid Accent 5" w:semiHidden="0" w:uiPriority="62" w:unhideWhenUsed="0"/>
+    <w:lsdException w:name="Medium Shading 1 Accent 5" w:semiHidden="0" w:uiPriority="63" w:unhideWhenUsed="0"/>
+    <w:lsdException w:name="Medium Shading 2 Accent 5" w:semiHidden="0" w:uiPriority="64" w:unhideWhenUsed="0"/>
+    <w:lsdException w:name="Medium List 1 Accent 5" w:semiHidden="0" w:uiPriority="65" w:unhideWhenUsed="0"/>
+    <w:lsdException w:name="Medium List 2 Accent 5" w:semiHidden="0" w:uiPriority="66" w:unhideWhenUsed="0"/>
+    <w:lsdException w:name="Medium Grid 1 Accent 5" w:semiHidden="0" w:uiPriority="67" w:unhideWhenUsed="0"/>
+    <w:lsdException w:name="Medium Grid 2 Accent 5" w:semiHidden="0" w:uiPriority="68" w:unhideWhenUsed="0"/>
+    <w:lsdException w:name="Medium Grid 3 Accent 5" w:semiHidden="0" w:uiPriority="69" w:unhideWhenUsed="0"/>
+    <w:lsdException w:name="Dark List Accent 5" w:semiHidden="0" w:uiPriority="70" w:unhideWhenUsed="0"/>
+    <w:lsdException w:name="Colorful Shading Accent 5" w:semiHidden="0" w:uiPriority="71" w:unhideWhenUsed="0"/>
+    <w:lsdException w:name="Colorful List Accent 5" w:semiHidden="0" w:uiPriority="72" w:unhideWhenUsed="0"/>
+    <w:lsdException w:name="Colorful Grid Accent 5" w:semiHidden="0" w:uiPriority="73" w:unhideWhenUsed="0"/>
+    <w:lsdException w:name="Light Shading Accent 6" w:semiHidden="0" w:uiPriority="60" w:unhideWhenUsed="0"/>
+    <w:lsdException w:name="Light List Accent 6" w:semiHidden="0" w:uiPriority="61" w:unhideWhenUsed="0"/>
+    <w:lsdException w:name="Light Grid Accent 6" w:semiHidden="0" w:uiPriority="62" w:unhideWhenUsed="0"/>
+    <w:lsdException w:name="Medium Shading 1 Accent 6" w:semiHidden="0" w:uiPriority="63" w:unhideWhenUsed="0"/>
+    <w:lsdException w:name="Medium Shading 2 Accent 6" w:semiHidden="0" w:uiPriority="64" w:unhideWhenUsed="0"/>
+    <w:lsdException w:name="Medium List 1 Accent 6" w:semiHidden="0" w:uiPriority="65" w:unhideWhenUsed="0"/>
+    <w:lsdException w:name="Medium List 2 Accent 6" w:semiHidden="0" w:uiPriority="66" w:unhideWhenUsed="0"/>
+    <w:lsdException w:name="Medium Grid 1 Accent 6" w:semiHidden="0" w:uiPriority="67" w:unhideWhenUsed="0"/>
+    <w:lsdException w:name="Medium Grid 2 Accent 6" w:semiHidden="0" w:uiPriority="68" w:unhideWhenUsed="0"/>
+    <w:lsdException w:name="Medium Grid 3 Accent 6" w:semiHidden="0" w:uiPriority="69" w:unhideWhenUsed="0"/>
+    <w:lsdException w:name="Dark List Accent 6" w:semiHidden="0" w:uiPriority="70" w:unhideWhenUsed="0"/>
+    <w:lsdException w:name="Colorful Shading Accent 6" w:semiHidden="0" w:uiPriority="71" w:unhideWhenUsed="0"/>
+    <w:lsdException w:name="Colorful List Accent 6" w:semiHidden="0" w:uiPriority="72" w:unhideWhenUsed="0"/>
+    <w:lsdException w:name="Colorful Grid Accent 6" w:semiHidden="0" w:uiPriority="73" w:unhideWhenUsed="0"/>
+    <w:lsdException w:name="Subtle Emphasis" w:semiHidden="0" w:uiPriority="19" w:unhideWhenUsed="0" w:qFormat="1"/>
+    <w:lsdException w:name="Intense Emphasis" w:semiHidden="0" w:uiPriority="21" w:unhideWhenUsed="0" w:qFormat="1"/>
+    <w:lsdException w:name="Subtle Reference" w:semiHidden="0" w:uiPriority="31" w:unhideWhenUsed="0" w:qFormat="1"/>
+    <w:lsdException w:name="Intense Reference" w:semiHidden="0" w:uiPriority="32" w:unhideWhenUsed="0" w:qFormat="1"/>
+    <w:lsdException w:name="Book Title" w:semiHidden="0" w:uiPriority="33" w:unhideWhenUsed="0" w:qFormat="1"/>
+    <w:lsdException w:name="Bibliography" w:uiPriority="37"/>
+    <w:lsdException w:name="TOC Heading" w:uiPriority="39" w:qFormat="1"/>
+  </w:latentStyles>
+  <w:style w:type="paragraph" w:default="1" w:styleId="Normal">
+    <w:name w:val="Normal"/>
+    <w:qFormat/>
+  </w:style>
+  <w:style w:type="character" w:default="1" w:styleId="Fuentedeprrafopredeter">
+    <w:name w:val="Default Paragraph Font"/>
+    <w:uiPriority w:val="1"/>
+    <w:semiHidden/>
+    <w:unhideWhenUsed/>
+  </w:style>
+  <w:style w:type="table" w:default="1" w:styleId="Tablanormal">
+    <w:name w:val="Normal Table"/>
+    <w:uiPriority w:val="99"/>
+    <w:semiHidden/>
+    <w:unhideWhenUsed/>
+    <w:tblPr>
+      <w:tblInd w:w="0" w:type="dxa"/>
+      <w:tblCellMar>
+        <w:top w:w="0" w:type="dxa"/>
+        <w:left w:w="108" w:type="dxa"/>
+        <w:bottom w:w="0" w:type="dxa"/>
+        <w:right w:w="108" w:type="dxa"/>
+      </w:tblCellMar>
+    </w:tblPr>
+  </w:style>
+  <w:style w:type="numbering" w:default="1" w:styleId="Sinlista">
+    <w:name w:val="No List"/>
+    <w:uiPriority w:val="99"/>
+    <w:semiHidden/>
+    <w:unhideWhenUsed/>
   </w:style>
 </w:styles>
 </file>
@@ -10007,7 +10102,7 @@
 </file>
 
 <file path=customXml/itemProps2.xml><?xml version="1.0" encoding="utf-8"?>
-<ds:datastoreItem xmlns:ds="http://schemas.openxmlformats.org/officeDocument/2006/customXml" ds:itemID="{1BC69A94-B426-40BF-847A-CC51FB73FCF0}">
+<ds:datastoreItem xmlns:ds="http://schemas.openxmlformats.org/officeDocument/2006/customXml" ds:itemID="{E3AF67CE-A58F-4291-9F39-FFFA1C2C7D96}">
   <ds:schemaRefs>
     <ds:schemaRef ds:uri="http://schemas.openxmlformats.org/officeDocument/2006/bibliography"/>
   </ds:schemaRefs>

</xml_diff>